<commit_message>
Edits to docx files for nostarch
</commit_message>
<xml_diff>
--- a/nostarch/docx/frontmatter.docx
+++ b/nostarch/docx/frontmatter.docx
@@ -583,10 +583,7 @@
         </w:rPr>
       </w:pPr>
       <w:r>
-        <w:t>Carol Nichols is a member of the Rust Crates.io Team and a former member of the Rust Core Team. She’s a co-founder of Integer 32, LLC, the world’s first Rust-focused software consultancy. Nichols has also organized the Rust Belt Rust Conference.</w:t>
-      </w:r>
-      <w:r>
-        <w:t xml:space="preserve"> </w:t>
+        <w:t xml:space="preserve">Carol Nichols is a member of the Rust Crates.io Team and a former member of the Rust Core Team. She’s a co-founder of Integer 32, LLC, the world’s first Rust-focused software consultancy. Nichols has also organized the Rust Belt Rust Conference. </w:t>
       </w:r>
     </w:p>
     <w:p>
@@ -700,7 +697,16 @@
         <w:t xml:space="preserve"> </w:t>
       </w:r>
       <w:r>
-        <w:t>about *empowerment*: no matter what kind of code you are writing now, Rust</w:t>
+        <w:t xml:space="preserve">about </w:t>
+      </w:r>
+      <w:r>
+        <w:rPr>
+          <w:rStyle w:val="Italic"/>
+        </w:rPr>
+        <w:t>empowerment</w:t>
+      </w:r>
+      <w:r>
+        <w:t>: no matter what kind of code you are writing now, Rust</w:t>
       </w:r>
       <w:r>
         <w:t xml:space="preserve"> </w:t>
@@ -961,18 +967,18 @@
       </w:r>
       <w:r>
         <w:rPr>
+          <w:rStyle w:val="Literal"/>
+        </w:rPr>
+        <w:t>edition="2021"</w:t>
+      </w:r>
+      <w:r>
+        <w:t xml:space="preserve"> in </w:t>
+      </w:r>
+      <w:proofErr w:type="spellStart"/>
+      <w:r>
+        <w:rPr>
           <w:rStyle w:val="Italic"/>
         </w:rPr>
-        <w:t>edition="2021"</w:t>
-      </w:r>
-      <w:r>
-        <w:t xml:space="preserve"> in </w:t>
-      </w:r>
-      <w:proofErr w:type="spellStart"/>
-      <w:r>
-        <w:rPr>
-          <w:rStyle w:val="Italic"/>
-        </w:rPr>
         <w:t>Cargo.toml</w:t>
       </w:r>
       <w:proofErr w:type="spellEnd"/>
@@ -995,21 +1001,13 @@
         <w:t xml:space="preserve"> </w:t>
       </w:r>
       <w:r>
-        <w:t>install</w:t>
+        <w:t>installing or updat</w:t>
       </w:r>
       <w:r>
         <w:t>ing</w:t>
       </w:r>
       <w:r>
-        <w:t xml:space="preserve"> or update </w:t>
-      </w:r>
-      <w:proofErr w:type="gramStart"/>
-      <w:r>
-        <w:t>Rust, and</w:t>
-      </w:r>
-      <w:proofErr w:type="gramEnd"/>
-      <w:r>
-        <w:t xml:space="preserve"> see Appendix E for information on editions.  </w:t>
+        <w:t xml:space="preserve"> Rust, and see Appendix E for information on editions.  </w:t>
       </w:r>
     </w:p>
     <w:p>
@@ -1139,13 +1137,7 @@
         <w:pStyle w:val="Body"/>
       </w:pPr>
       <w:r>
-        <w:t xml:space="preserve">Note that any code </w:t>
-      </w:r>
-      <w:r>
-        <w:t xml:space="preserve">from </w:t>
-      </w:r>
-      <w:r>
-        <w:t xml:space="preserve">earlier renditions of this book that compiled will continue to compile with the relevant edition in the project’s </w:t>
+        <w:t xml:space="preserve">Note that any code from earlier renditions of this book that compiled will continue to compile with the relevant edition in the project’s </w:t>
       </w:r>
       <w:proofErr w:type="spellStart"/>
       <w:r>
@@ -2088,14 +2080,12 @@
         </w:rPr>
         <w:t xml:space="preserve"> </w:t>
       </w:r>
-      <w:proofErr w:type="gramStart"/>
       <w:r>
         <w:rPr>
           <w:lang w:eastAsia="en-GB"/>
         </w:rPr>
         <w:t>For</w:t>
       </w:r>
-      <w:proofErr w:type="gramEnd"/>
     </w:p>
     <w:p>
       <w:pPr>
@@ -7622,11 +7612,9 @@
       <w:r>
         <w:t xml:space="preserve"> </w:t>
       </w:r>
-      <w:proofErr w:type="gramStart"/>
       <w:r>
         <w:t>speed</w:t>
       </w:r>
-      <w:proofErr w:type="gramEnd"/>
       <w:r>
         <w:t xml:space="preserve"> </w:t>
       </w:r>
@@ -7850,14 +7838,12 @@
         </w:rPr>
         <w:t xml:space="preserve"> </w:t>
       </w:r>
-      <w:proofErr w:type="gramStart"/>
       <w:r>
         <w:rPr>
           <w:lang w:eastAsia="en-GB"/>
         </w:rPr>
         <w:t>For</w:t>
       </w:r>
-      <w:proofErr w:type="gramEnd"/>
     </w:p>
     <w:p>
       <w:pPr>
@@ -17001,11 +16987,9 @@
       <w:r>
         <w:t xml:space="preserve"> </w:t>
       </w:r>
-      <w:proofErr w:type="gramStart"/>
       <w:r>
         <w:t>issue</w:t>
       </w:r>
-      <w:proofErr w:type="gramEnd"/>
       <w:r>
         <w:t xml:space="preserve"> </w:t>
       </w:r>
@@ -20017,12 +20001,11 @@
   <w:style w:type="paragraph" w:default="1" w:styleId="Normal">
     <w:name w:val="Normal"/>
     <w:qFormat/>
-    <w:rsid w:val="00002D71"/>
+    <w:rsid w:val="00F5109C"/>
     <w:rPr>
       <w:rFonts w:asciiTheme="minorHAnsi" w:eastAsiaTheme="minorHAnsi" w:hAnsiTheme="minorHAnsi" w:cstheme="minorBidi"/>
       <w:sz w:val="24"/>
       <w:szCs w:val="24"/>
-      <w:lang w:val="en-GB"/>
     </w:rPr>
   </w:style>
   <w:style w:type="paragraph" w:styleId="Heading1">
@@ -20265,8 +20248,9 @@
   <w:style w:type="character" w:default="1" w:styleId="DefaultParagraphFont">
     <w:name w:val="Default Paragraph Font"/>
     <w:uiPriority w:val="1"/>
+    <w:semiHidden/>
     <w:unhideWhenUsed/>
-    <w:rsid w:val="009777C6"/>
+    <w:rsid w:val="00F5109C"/>
   </w:style>
   <w:style w:type="table" w:default="1" w:styleId="TableNormal">
     <w:name w:val="Normal Table"/>
@@ -20288,7 +20272,7 @@
     <w:uiPriority w:val="99"/>
     <w:semiHidden/>
     <w:unhideWhenUsed/>
-    <w:rsid w:val="009777C6"/>
+    <w:rsid w:val="00F5109C"/>
   </w:style>
   <w:style w:type="character" w:styleId="Emphasis">
     <w:name w:val="Emphasis"/>
@@ -28079,9 +28063,9 @@
     <w:rsid w:val="00540BB8"/>
     <w:pPr>
       <w:numPr>
-        <w:numId w:val="3"/>
+        <w:numId w:val="0"/>
       </w:numPr>
-      <w:ind w:left="2520"/>
+      <w:ind w:left="2520" w:hanging="360"/>
     </w:pPr>
   </w:style>
   <w:style w:type="paragraph" w:customStyle="1" w:styleId="CodeCustom1">
@@ -28118,7 +28102,7 @@
       <w:color w:val="7030A0"/>
       <w:sz w:val="17"/>
       <w:szCs w:val="17"/>
-      <w:lang w:val="en-US" w:eastAsia="en-CA"/>
+      <w:lang w:eastAsia="en-CA"/>
     </w:rPr>
   </w:style>
   <w:style w:type="paragraph" w:customStyle="1" w:styleId="BoxGraphic">

</xml_diff>

<commit_message>
Address copyedit queries in the frontmatter
</commit_message>
<xml_diff>
--- a/nostarch/docx/frontmatter.docx
+++ b/nostarch/docx/frontmatter.docx
@@ -424,16 +424,8 @@
         <w:rPr>
           <w:rFonts w:eastAsia="Libre Baskerville"/>
         </w:rPr>
-        <w:t xml:space="preserve">Karen Rustad </w:t>
-      </w:r>
-      <w:proofErr w:type="spellStart"/>
-      <w:r>
-        <w:rPr>
-          <w:rFonts w:eastAsia="Libre Baskerville"/>
-        </w:rPr>
-        <w:t>Tölva</w:t>
-      </w:r>
-      <w:proofErr w:type="spellEnd"/>
+        <w:t>Karen Rustad Tölva</w:t>
+      </w:r>
       <w:r>
         <w:rPr>
           <w:rFonts w:eastAsia="Libre Baskerville"/>
@@ -523,35 +515,7 @@
         <w:rPr>
           <w:rFonts w:eastAsia="Libre Baskerville"/>
         </w:rPr>
-        <w:t xml:space="preserve">Names: </w:t>
-      </w:r>
-      <w:proofErr w:type="spellStart"/>
-      <w:r>
-        <w:rPr>
-          <w:rFonts w:eastAsia="Libre Baskerville"/>
-        </w:rPr>
-        <w:t>Klabnik</w:t>
-      </w:r>
-      <w:proofErr w:type="spellEnd"/>
-      <w:r>
-        <w:rPr>
-          <w:rFonts w:eastAsia="Libre Baskerville"/>
-        </w:rPr>
-        <w:t xml:space="preserve">, Steve, author. | Nichols, Carol, 1983- </w:t>
-      </w:r>
-      <w:proofErr w:type="spellStart"/>
-      <w:r>
-        <w:rPr>
-          <w:rFonts w:eastAsia="Libre Baskerville"/>
-        </w:rPr>
-        <w:t>eauthor</w:t>
-      </w:r>
-      <w:proofErr w:type="spellEnd"/>
-      <w:r>
-        <w:rPr>
-          <w:rFonts w:eastAsia="Libre Baskerville"/>
-        </w:rPr>
-        <w:t>.</w:t>
+        <w:t>Names: Klabnik, Steve, author. | Nichols, Carol, 1983- eauthor.</w:t>
       </w:r>
     </w:p>
     <w:p>
@@ -604,35 +568,7 @@
         <w:rPr>
           <w:rFonts w:eastAsia="Libre Baskerville"/>
         </w:rPr>
-        <w:t>2018014097 (print) | LCCN 2018019844 (ebook) | ISBN 9781593278519 (</w:t>
-      </w:r>
-      <w:proofErr w:type="spellStart"/>
-      <w:r>
-        <w:rPr>
-          <w:rFonts w:eastAsia="Libre Baskerville"/>
-        </w:rPr>
-        <w:t>epub</w:t>
-      </w:r>
-      <w:proofErr w:type="spellEnd"/>
-      <w:r>
-        <w:rPr>
-          <w:rFonts w:eastAsia="Libre Baskerville"/>
-        </w:rPr>
-        <w:t>) | ISBN 1593278519 (</w:t>
-      </w:r>
-      <w:proofErr w:type="spellStart"/>
-      <w:r>
-        <w:rPr>
-          <w:rFonts w:eastAsia="Libre Baskerville"/>
-        </w:rPr>
-        <w:t>epub</w:t>
-      </w:r>
-      <w:proofErr w:type="spellEnd"/>
-      <w:r>
-        <w:rPr>
-          <w:rFonts w:eastAsia="Libre Baskerville"/>
-        </w:rPr>
-        <w:t>)</w:t>
+        <w:t>2018014097 (print) | LCCN 2018019844 (ebook) | ISBN 9781593278519 (epub) | ISBN 1593278519 (epub)</w:t>
       </w:r>
       <w:r>
         <w:rPr>
@@ -715,21 +651,7 @@
         <w:rPr>
           <w:rFonts w:eastAsia="Libre Baskerville"/>
         </w:rPr>
-        <w:t xml:space="preserve">For customer service inquiries, please contact info@nostarch.com. For information on distribution, bulk sales, corporate sales, or translations: sales@nostarch.com. For permission to translate this work:  rights@nostarch.com. To report counterfeit copies or piracy: counterfeit@nostarch.com. The authorized representative in the EU for product safety and compliance is EU Compliance Partner, </w:t>
-      </w:r>
-      <w:proofErr w:type="spellStart"/>
-      <w:r>
-        <w:rPr>
-          <w:rFonts w:eastAsia="Libre Baskerville"/>
-        </w:rPr>
-        <w:t>Pärnu</w:t>
-      </w:r>
-      <w:proofErr w:type="spellEnd"/>
-      <w:r>
-        <w:rPr>
-          <w:rFonts w:eastAsia="Libre Baskerville"/>
-        </w:rPr>
-        <w:t xml:space="preserve"> mnt. 139b-14, 11317 Tallinn, Estonia, hello@eucompliancepartner.com, +3375690241.</w:t>
+        <w:t>For customer service inquiries, please contact info@nostarch.com. For information on distribution, bulk sales, corporate sales, or translations: sales@nostarch.com. For permission to translate this work:  rights@nostarch.com. To report counterfeit copies or piracy: counterfeit@nostarch.com. The authorized representative in the EU for product safety and compliance is EU Compliance Partner, Pärnu mnt. 139b-14, 11317 Tallinn, Estonia, hello@eucompliancepartner.com, +3375690241.</w:t>
       </w:r>
     </w:p>
     <w:p>
@@ -819,6 +741,7 @@
         </w:rPr>
       </w:pPr>
       <w:commentRangeStart w:id="1"/>
+      <w:commentRangeStart w:id="2"/>
       <w:r>
         <w:rPr>
           <w:rFonts w:eastAsia="Arial"/>
@@ -852,6 +775,21 @@
         </w:rPr>
         <w:commentReference w:id="1"/>
       </w:r>
+      <w:commentRangeEnd w:id="2"/>
+      <w:r>
+        <w:rPr>
+          <w:rStyle w:val="CommentReference"/>
+          <w:rFonts w:asciiTheme="minorHAnsi" w:eastAsiaTheme="minorHAnsi" w:hAnsiTheme="minorHAnsi" w:cstheme="minorBidi"/>
+          <w:i w:val="0"/>
+          <w:iCs w:val="0"/>
+          <w:color w:val="auto"/>
+          <w:spacing w:val="0"/>
+          <w:kern w:val="2"/>
+          <w:lang w:eastAsia="en-US"/>
+          <w14:ligatures w14:val="standardContextual"/>
+        </w:rPr>
+        <w:commentReference w:id="2"/>
+      </w:r>
     </w:p>
     <w:p>
       <w:pPr>
@@ -866,6 +804,14 @@
         </w:rPr>
         <w:t>About the Author</w:t>
       </w:r>
+      <w:ins w:id="3" w:author="Carol Nichols" w:date="2025-09-28T16:54:00Z" w16du:dateUtc="2025-09-28T20:54:00Z">
+        <w:r>
+          <w:rPr>
+            <w:rFonts w:eastAsia="Arial"/>
+          </w:rPr>
+          <w:t>s</w:t>
+        </w:r>
+      </w:ins>
     </w:p>
     <w:p>
       <w:pPr>
@@ -885,7 +831,7 @@
       <w:pPr>
         <w:pStyle w:val="Body"/>
       </w:pPr>
-      <w:bookmarkStart w:id="2" w:name="OLE_LINK4"/>
+      <w:bookmarkStart w:id="4" w:name="OLE_LINK4"/>
       <w:r>
         <w:rPr>
           <w:rStyle w:val="Bold"/>
@@ -901,12 +847,12 @@
       <w:r>
         <w:t xml:space="preserve">world’s first Rust-focused software consultancy. </w:t>
       </w:r>
-      <w:del w:id="3" w:author="Audrey Doyle" w:date="2025-09-08T13:32:00Z" w16du:dateUtc="2025-09-08T17:32:00Z">
+      <w:del w:id="5" w:author="Audrey Doyle" w:date="2025-09-08T13:32:00Z" w16du:dateUtc="2025-09-08T17:32:00Z">
         <w:r>
           <w:delText xml:space="preserve">Nichols </w:delText>
         </w:r>
       </w:del>
-      <w:ins w:id="4" w:author="Audrey Doyle" w:date="2025-09-08T13:32:00Z" w16du:dateUtc="2025-09-08T17:32:00Z">
+      <w:ins w:id="6" w:author="Audrey Doyle" w:date="2025-09-08T13:32:00Z" w16du:dateUtc="2025-09-08T17:32:00Z">
         <w:r>
           <w:t xml:space="preserve">She </w:t>
         </w:r>
@@ -915,7 +861,7 @@
         <w:t>has also organized the Rust Belt Rust Conference.</w:t>
       </w:r>
     </w:p>
-    <w:bookmarkEnd w:id="2"/>
+    <w:bookmarkEnd w:id="4"/>
     <w:p>
       <w:pPr>
         <w:pStyle w:val="Body"/>
@@ -1111,7 +1057,7 @@
       <w:r>
         <w:t>anguage has come a long way in a few short years, from its creation and incubation by a small and nascent community of enthusiasts, to becoming one of the most loved and in-demand programming languages in the world. Looking back, it was inevitable that the power and promise of Rust would turn heads and gain a foothold in systems programming. What was not inevitable</w:t>
       </w:r>
-      <w:del w:id="5" w:author="Audrey Doyle" w:date="2025-09-08T13:33:00Z" w16du:dateUtc="2025-09-08T17:33:00Z">
+      <w:del w:id="7" w:author="Audrey Doyle" w:date="2025-09-08T13:33:00Z" w16du:dateUtc="2025-09-08T17:33:00Z">
         <w:r>
           <w:delText>,</w:delText>
         </w:r>
@@ -1125,12 +1071,12 @@
       <w:r>
         <w:t xml:space="preserve"> </w:t>
       </w:r>
-      <w:del w:id="6" w:author="Audrey Doyle" w:date="2025-09-08T13:33:00Z" w16du:dateUtc="2025-09-08T17:33:00Z">
+      <w:del w:id="8" w:author="Audrey Doyle" w:date="2025-09-08T13:33:00Z" w16du:dateUtc="2025-09-08T17:33:00Z">
         <w:r>
           <w:delText xml:space="preserve">wide </w:delText>
         </w:r>
       </w:del>
-      <w:ins w:id="7" w:author="Audrey Doyle" w:date="2025-09-08T13:33:00Z" w16du:dateUtc="2025-09-08T17:33:00Z">
+      <w:ins w:id="9" w:author="Audrey Doyle" w:date="2025-09-08T13:33:00Z" w16du:dateUtc="2025-09-08T17:33:00Z">
         <w:r>
           <w:t>wide-</w:t>
         </w:r>
@@ -1146,7 +1092,7 @@
       <w:r>
         <w:t>At this point in time</w:t>
       </w:r>
-      <w:ins w:id="8" w:author="Audrey Doyle" w:date="2025-09-08T13:33:00Z" w16du:dateUtc="2025-09-08T17:33:00Z">
+      <w:ins w:id="10" w:author="Audrey Doyle" w:date="2025-09-08T13:33:00Z" w16du:dateUtc="2025-09-08T17:33:00Z">
         <w:r>
           <w:t>,</w:t>
         </w:r>
@@ -1181,7 +1127,7 @@
       <w:r>
         <w:t xml:space="preserve"> great tooling, among</w:t>
       </w:r>
-      <w:del w:id="9" w:author="Audrey Doyle" w:date="2025-09-08T13:33:00Z" w16du:dateUtc="2025-09-08T17:33:00Z">
+      <w:del w:id="11" w:author="Audrey Doyle" w:date="2025-09-08T13:33:00Z" w16du:dateUtc="2025-09-08T17:33:00Z">
         <w:r>
           <w:delText>st</w:delText>
         </w:r>
@@ -1197,29 +1143,13 @@
       <w:r>
         <w:t>But what makes Rust truly special</w:t>
       </w:r>
-      <w:del w:id="10" w:author="Audrey Doyle" w:date="2025-09-08T13:33:00Z" w16du:dateUtc="2025-09-08T17:33:00Z">
+      <w:del w:id="12" w:author="Audrey Doyle" w:date="2025-09-08T13:33:00Z" w16du:dateUtc="2025-09-08T17:33:00Z">
         <w:r>
           <w:delText>,</w:delText>
         </w:r>
       </w:del>
       <w:r>
         <w:t xml:space="preserve"> is its roots in empowering you, the user, to achieve your goals. This is a language that wants you to succeed, and the principle of empowerment runs through the core of the community that builds, maintains</w:t>
-      </w:r>
-      <w:ins w:id="11" w:author="Audrey Doyle" w:date="2025-09-08T13:35:00Z" w16du:dateUtc="2025-09-08T17:35:00Z">
-        <w:r>
-          <w:t>,</w:t>
-        </w:r>
-      </w:ins>
-      <w:r>
-        <w:t xml:space="preserve"> and advocates for this language. Since the previous edition of this definitive text, Rust has further developed into a truly global and trusted language. The Rust Project is now robustly supported by the Rust Foundation, which also invests in key initiatives to ensure </w:t>
-      </w:r>
-      <w:ins w:id="12" w:author="Audrey Doyle" w:date="2025-09-08T13:35:00Z" w16du:dateUtc="2025-09-08T17:35:00Z">
-        <w:r>
-          <w:t xml:space="preserve">that </w:t>
-        </w:r>
-      </w:ins>
-      <w:r>
-        <w:t>Rust is secure, stable</w:t>
       </w:r>
       <w:ins w:id="13" w:author="Audrey Doyle" w:date="2025-09-08T13:35:00Z" w16du:dateUtc="2025-09-08T17:35:00Z">
         <w:r>
@@ -1227,6 +1157,22 @@
         </w:r>
       </w:ins>
       <w:r>
+        <w:t xml:space="preserve"> and advocates for this language. Since the previous edition of this definitive text, Rust has further developed into a truly global and trusted language. The Rust Project is now robustly supported by the Rust Foundation, which also invests in key initiatives to ensure </w:t>
+      </w:r>
+      <w:ins w:id="14" w:author="Audrey Doyle" w:date="2025-09-08T13:35:00Z" w16du:dateUtc="2025-09-08T17:35:00Z">
+        <w:r>
+          <w:t xml:space="preserve">that </w:t>
+        </w:r>
+      </w:ins>
+      <w:r>
+        <w:t>Rust is secure, stable</w:t>
+      </w:r>
+      <w:ins w:id="15" w:author="Audrey Doyle" w:date="2025-09-08T13:35:00Z" w16du:dateUtc="2025-09-08T17:35:00Z">
+        <w:r>
+          <w:t>,</w:t>
+        </w:r>
+      </w:ins>
+      <w:r>
         <w:t xml:space="preserve"> and sustainable.</w:t>
       </w:r>
     </w:p>
@@ -1237,29 +1183,47 @@
       <w:r>
         <w:t xml:space="preserve">This </w:t>
       </w:r>
-      <w:commentRangeStart w:id="14"/>
-      <w:r>
-        <w:t>2024</w:t>
-      </w:r>
-      <w:commentRangeEnd w:id="14"/>
-      <w:r>
-        <w:rPr>
-          <w:rStyle w:val="CommentReference"/>
-          <w:rFonts w:asciiTheme="minorHAnsi" w:eastAsiaTheme="minorHAnsi" w:hAnsiTheme="minorHAnsi" w:cstheme="minorBidi"/>
-          <w:color w:val="auto"/>
-          <w:kern w:val="2"/>
-          <w:lang w:eastAsia="en-US"/>
-          <w14:ligatures w14:val="standardContextual"/>
-        </w:rPr>
-        <w:commentReference w:id="14"/>
-      </w:r>
-      <w:r>
-        <w:t xml:space="preserve"> edition of </w:t>
+      <w:commentRangeStart w:id="16"/>
+      <w:commentRangeStart w:id="17"/>
+      <w:del w:id="18" w:author="Carol Nichols" w:date="2025-09-28T16:45:00Z" w16du:dateUtc="2025-09-28T20:45:00Z">
+        <w:r>
+          <w:delText>2024</w:delText>
+        </w:r>
+        <w:commentRangeEnd w:id="16"/>
+        <w:r>
+          <w:rPr>
+            <w:rStyle w:val="CommentReference"/>
+            <w:rFonts w:asciiTheme="minorHAnsi" w:eastAsiaTheme="minorHAnsi" w:hAnsiTheme="minorHAnsi" w:cstheme="minorBidi"/>
+            <w:color w:val="auto"/>
+            <w:kern w:val="2"/>
+            <w:lang w:eastAsia="en-US"/>
+            <w14:ligatures w14:val="standardContextual"/>
+          </w:rPr>
+          <w:commentReference w:id="16"/>
+        </w:r>
+        <w:commentRangeEnd w:id="17"/>
+        <w:r>
+          <w:rPr>
+            <w:rStyle w:val="CommentReference"/>
+            <w:rFonts w:asciiTheme="minorHAnsi" w:eastAsiaTheme="minorHAnsi" w:hAnsiTheme="minorHAnsi" w:cstheme="minorBidi"/>
+            <w:color w:val="auto"/>
+            <w:kern w:val="2"/>
+            <w:lang w:eastAsia="en-US"/>
+            <w14:ligatures w14:val="standardContextual"/>
+          </w:rPr>
+          <w:commentReference w:id="17"/>
+        </w:r>
+        <w:r>
+          <w:delText xml:space="preserve"> </w:delText>
+        </w:r>
+      </w:del>
+      <w:r>
+        <w:t xml:space="preserve">edition of </w:t>
       </w:r>
       <w:r>
         <w:rPr>
           <w:rStyle w:val="Italic"/>
-          <w:rPrChange w:id="15" w:author="Audrey Doyle" w:date="2025-09-08T13:35:00Z" w16du:dateUtc="2025-09-08T17:35:00Z">
+          <w:rPrChange w:id="19" w:author="Audrey Doyle" w:date="2025-09-08T13:35:00Z" w16du:dateUtc="2025-09-08T17:35:00Z">
             <w:rPr/>
           </w:rPrChange>
         </w:rPr>
@@ -1274,7 +1238,7 @@
       <w:r>
         <w:t>s evolution over the years and providing valuable new information. But</w:t>
       </w:r>
-      <w:del w:id="16" w:author="Audrey Doyle" w:date="2025-09-08T13:36:00Z" w16du:dateUtc="2025-09-08T17:36:00Z">
+      <w:del w:id="20" w:author="Audrey Doyle" w:date="2025-09-08T13:36:00Z" w16du:dateUtc="2025-09-08T17:36:00Z">
         <w:r>
           <w:delText>,</w:delText>
         </w:r>
@@ -1324,23 +1288,7 @@
           <w:rFonts w:eastAsia="Times"/>
           <w:lang w:val="en-CA"/>
         </w:rPr>
-        <w:t xml:space="preserve">Bec </w:t>
-      </w:r>
-      <w:proofErr w:type="spellStart"/>
-      <w:r>
-        <w:rPr>
-          <w:rFonts w:eastAsia="Times"/>
-          <w:lang w:val="en-CA"/>
-        </w:rPr>
-        <w:t>Rumbul</w:t>
-      </w:r>
-      <w:proofErr w:type="spellEnd"/>
-      <w:r>
-        <w:rPr>
-          <w:rFonts w:eastAsia="Times"/>
-          <w:lang w:val="en-CA"/>
-        </w:rPr>
-        <w:t>, Executive Director of the Rust Foundation</w:t>
+        <w:t>Bec Rumbul, Executive Director of the Rust Foundation</w:t>
       </w:r>
     </w:p>
     <w:p>
@@ -1402,84 +1350,6 @@
       </w:r>
       <w:r>
         <w:t xml:space="preserve"> file of all projects to configure them to use Rust 2024 </w:t>
-      </w:r>
-      <w:ins w:id="17" w:author="Audrey Doyle" w:date="2025-09-08T13:41:00Z" w16du:dateUtc="2025-09-08T17:41:00Z">
-        <w:r>
-          <w:t>E</w:t>
-        </w:r>
-      </w:ins>
-      <w:del w:id="18" w:author="Audrey Doyle" w:date="2025-09-08T13:41:00Z" w16du:dateUtc="2025-09-08T17:41:00Z">
-        <w:r>
-          <w:delText>e</w:delText>
-        </w:r>
-      </w:del>
-      <w:r>
-        <w:t xml:space="preserve">dition idioms. See </w:t>
-      </w:r>
-      <w:r>
-        <w:rPr>
-          <w:rStyle w:val="Xref"/>
-          <w:rPrChange w:id="19" w:author="Audrey Doyle" w:date="2025-09-09T15:39:00Z" w16du:dateUtc="2025-09-09T19:39:00Z">
-            <w:rPr/>
-          </w:rPrChange>
-        </w:rPr>
-        <w:t>“</w:t>
-      </w:r>
-      <w:r>
-        <w:rPr>
-          <w:rStyle w:val="Xref"/>
-        </w:rPr>
-        <w:t>Installation</w:t>
-      </w:r>
-      <w:r>
-        <w:rPr>
-          <w:rStyle w:val="Xref"/>
-          <w:rPrChange w:id="20" w:author="Audrey Doyle" w:date="2025-09-09T15:39:00Z" w16du:dateUtc="2025-09-09T19:39:00Z">
-            <w:rPr/>
-          </w:rPrChange>
-        </w:rPr>
-        <w:t xml:space="preserve">” on </w:t>
-      </w:r>
-      <w:r>
-        <w:rPr>
-          <w:rStyle w:val="Xref"/>
-        </w:rPr>
-        <w:t>page</w:t>
-      </w:r>
-      <w:r>
-        <w:rPr>
-          <w:rStyle w:val="Xref"/>
-        </w:rPr>
-        <w:t> </w:t>
-      </w:r>
-      <w:r>
-        <w:rPr>
-          <w:rStyle w:val="Xref"/>
-        </w:rPr>
-        <w:t>XX</w:t>
-      </w:r>
-      <w:r>
-        <w:t xml:space="preserve"> for</w:t>
-      </w:r>
-      <w:r>
-        <w:t xml:space="preserve"> instructions on installing or updating Rust, and see </w:t>
-      </w:r>
-      <w:r>
-        <w:rPr>
-          <w:rStyle w:val="Xref"/>
-        </w:rPr>
-        <w:t>Appendix E</w:t>
-      </w:r>
-      <w:r>
-        <w:t xml:space="preserve"> for information on editions.</w:t>
-      </w:r>
-    </w:p>
-    <w:p>
-      <w:pPr>
-        <w:pStyle w:val="Body"/>
-      </w:pPr>
-      <w:r>
-        <w:t xml:space="preserve">The 2024 </w:t>
       </w:r>
       <w:ins w:id="21" w:author="Audrey Doyle" w:date="2025-09-08T13:41:00Z" w16du:dateUtc="2025-09-08T17:41:00Z">
         <w:r>
@@ -1492,60 +1362,85 @@
         </w:r>
       </w:del>
       <w:r>
-        <w:t>dition of the Rust language includes a number of improvements that make Rust more ergonomic and that correct some inconsistencies. On top of a general update to reflect these improvements, this rendition of the book has a number of improvements to address specific feedback:</w:t>
+        <w:t xml:space="preserve">dition idioms. See </w:t>
+      </w:r>
+      <w:r>
+        <w:rPr>
+          <w:rStyle w:val="Xref"/>
+          <w:rPrChange w:id="23" w:author="Audrey Doyle" w:date="2025-09-09T15:39:00Z" w16du:dateUtc="2025-09-09T19:39:00Z">
+            <w:rPr/>
+          </w:rPrChange>
+        </w:rPr>
+        <w:t>“</w:t>
+      </w:r>
+      <w:r>
+        <w:rPr>
+          <w:rStyle w:val="Xref"/>
+        </w:rPr>
+        <w:t>Installation</w:t>
+      </w:r>
+      <w:r>
+        <w:rPr>
+          <w:rStyle w:val="Xref"/>
+          <w:rPrChange w:id="24" w:author="Audrey Doyle" w:date="2025-09-09T15:39:00Z" w16du:dateUtc="2025-09-09T19:39:00Z">
+            <w:rPr/>
+          </w:rPrChange>
+        </w:rPr>
+        <w:t xml:space="preserve">” on </w:t>
+      </w:r>
+      <w:r>
+        <w:rPr>
+          <w:rStyle w:val="Xref"/>
+        </w:rPr>
+        <w:t>page</w:t>
+      </w:r>
+      <w:r>
+        <w:rPr>
+          <w:rStyle w:val="Xref"/>
+        </w:rPr>
+        <w:t> </w:t>
+      </w:r>
+      <w:r>
+        <w:rPr>
+          <w:rStyle w:val="Xref"/>
+        </w:rPr>
+        <w:t>XX</w:t>
+      </w:r>
+      <w:r>
+        <w:t xml:space="preserve"> for</w:t>
+      </w:r>
+      <w:r>
+        <w:t xml:space="preserve"> instructions on installing or updating Rust, and see </w:t>
+      </w:r>
+      <w:r>
+        <w:rPr>
+          <w:rStyle w:val="Xref"/>
+        </w:rPr>
+        <w:t>Appendix E</w:t>
+      </w:r>
+      <w:r>
+        <w:t xml:space="preserve"> for information on editions.</w:t>
       </w:r>
     </w:p>
     <w:p>
       <w:pPr>
-        <w:pStyle w:val="ListBullet"/>
-      </w:pPr>
-      <w:r>
-        <w:t xml:space="preserve">A new </w:t>
-      </w:r>
-      <w:r>
-        <w:rPr>
-          <w:rStyle w:val="Xref"/>
-        </w:rPr>
-        <w:t>Chapter 17</w:t>
-      </w:r>
-      <w:r>
-        <w:t xml:space="preserve"> introduces async programming in Rust, including </w:t>
-      </w:r>
-      <w:r>
-        <w:rPr>
-          <w:rStyle w:val="Literal"/>
-        </w:rPr>
-        <w:t>async</w:t>
-      </w:r>
-      <w:r>
-        <w:t xml:space="preserve"> and </w:t>
-      </w:r>
-      <w:r>
-        <w:rPr>
-          <w:rStyle w:val="Literal"/>
-        </w:rPr>
-        <w:t>await</w:t>
-      </w:r>
-      <w:r>
-        <w:t xml:space="preserve"> along with the </w:t>
-      </w:r>
-      <w:r>
-        <w:rPr>
-          <w:rStyle w:val="Literal"/>
-        </w:rPr>
-        <w:t>Future</w:t>
-      </w:r>
-      <w:r>
-        <w:t xml:space="preserve"> and </w:t>
-      </w:r>
-      <w:r>
-        <w:rPr>
-          <w:rStyle w:val="Literal"/>
-        </w:rPr>
-        <w:t>Stream</w:t>
-      </w:r>
-      <w:r>
-        <w:t xml:space="preserve"> types. Later chapters have been lightly updated and renumbered to account for this update.</w:t>
+        <w:pStyle w:val="Body"/>
+      </w:pPr>
+      <w:r>
+        <w:t xml:space="preserve">The 2024 </w:t>
+      </w:r>
+      <w:ins w:id="25" w:author="Audrey Doyle" w:date="2025-09-08T13:41:00Z" w16du:dateUtc="2025-09-08T17:41:00Z">
+        <w:r>
+          <w:t>E</w:t>
+        </w:r>
+      </w:ins>
+      <w:del w:id="26" w:author="Audrey Doyle" w:date="2025-09-08T13:41:00Z" w16du:dateUtc="2025-09-08T17:41:00Z">
+        <w:r>
+          <w:delText>e</w:delText>
+        </w:r>
+      </w:del>
+      <w:r>
+        <w:t>dition of the Rust language includes a number of improvements that make Rust more ergonomic and that correct some inconsistencies. On top of a general update to reflect these improvements, this rendition of the book has a number of improvements to address specific feedback:</w:t>
       </w:r>
     </w:p>
     <w:p>
@@ -1553,16 +1448,68 @@
         <w:pStyle w:val="ListBullet"/>
       </w:pPr>
       <w:r>
+        <w:t xml:space="preserve">A new </w:t>
+      </w:r>
+      <w:r>
         <w:rPr>
           <w:rStyle w:val="Xref"/>
         </w:rPr>
-        <w:t>Chapter 20</w:t>
-      </w:r>
-      <w:r>
-        <w:t xml:space="preserve"> (Chapter 19 in previous editions) now includes an introduction to Miri, Rust’s dynamic analysis tool for unsafe code. It also in</w:t>
-      </w:r>
-      <w:r>
-        <w:t xml:space="preserve">cludes updates for some of the more significant updates to Rust in the 2024 Edition. </w:t>
+        <w:t>Chapter 17</w:t>
+      </w:r>
+      <w:r>
+        <w:t xml:space="preserve"> introduces async programming in Rust, including </w:t>
+      </w:r>
+      <w:r>
+        <w:rPr>
+          <w:rStyle w:val="Literal"/>
+        </w:rPr>
+        <w:t>async</w:t>
+      </w:r>
+      <w:r>
+        <w:t xml:space="preserve"> and </w:t>
+      </w:r>
+      <w:r>
+        <w:rPr>
+          <w:rStyle w:val="Literal"/>
+        </w:rPr>
+        <w:t>await</w:t>
+      </w:r>
+      <w:r>
+        <w:t xml:space="preserve"> along with the </w:t>
+      </w:r>
+      <w:r>
+        <w:rPr>
+          <w:rStyle w:val="Literal"/>
+        </w:rPr>
+        <w:t>Future</w:t>
+      </w:r>
+      <w:r>
+        <w:t xml:space="preserve"> and </w:t>
+      </w:r>
+      <w:r>
+        <w:rPr>
+          <w:rStyle w:val="Literal"/>
+        </w:rPr>
+        <w:t>Stream</w:t>
+      </w:r>
+      <w:r>
+        <w:t xml:space="preserve"> types. Later chapters have been lightly </w:t>
+      </w:r>
+      <w:del w:id="27" w:author="Carol Nichols" w:date="2025-09-28T16:58:00Z" w16du:dateUtc="2025-09-28T20:58:00Z">
+        <w:r>
+          <w:delText xml:space="preserve">updated </w:delText>
+        </w:r>
+      </w:del>
+      <w:ins w:id="28" w:author="Carol Nichols" w:date="2025-09-28T16:58:00Z" w16du:dateUtc="2025-09-28T20:58:00Z">
+        <w:r>
+          <w:t>adapted</w:t>
+        </w:r>
+        <w:r>
+          <w:t xml:space="preserve"> </w:t>
+        </w:r>
+      </w:ins>
+      <w:r>
+        <w:t>and renumbered to account for this update.</w:t>
       </w:r>
     </w:p>
     <w:p>
@@ -1570,11 +1517,28 @@
         <w:pStyle w:val="ListBullet"/>
       </w:pPr>
       <w:r>
-        <w:t>We fixed a number of small errors and imprecise wording throughout the book. Thank you to the readers who reported them!</w:t>
+        <w:rPr>
+          <w:rStyle w:val="Xref"/>
+        </w:rPr>
+        <w:t>Chapter 20</w:t>
+      </w:r>
+      <w:r>
+        <w:t xml:space="preserve"> (Chapter 19 in previous editions) now includes an introduction to Miri, Rust’s dynamic analysis tool for unsafe code. It also in</w:t>
+      </w:r>
+      <w:r>
+        <w:t xml:space="preserve">cludes updates for some of the more significant updates to Rust in the 2024 Edition. </w:t>
       </w:r>
     </w:p>
     <w:p>
       <w:pPr>
+        <w:pStyle w:val="ListBullet"/>
+      </w:pPr>
+      <w:r>
+        <w:t>We fixed a number of small errors and imprecise wording throughout the book. Thank you to the readers who reported them!</w:t>
+      </w:r>
+    </w:p>
+    <w:p>
+      <w:pPr>
         <w:pStyle w:val="Body"/>
       </w:pPr>
       <w:r>
@@ -1604,7 +1568,7 @@
       <w:r>
         <w:t>even as you update the Rust compiler version you’re using. That’s Rust’s backward-compatibility guarantee</w:t>
       </w:r>
-      <w:del w:id="23" w:author="Audrey Doyle" w:date="2025-09-08T13:39:00Z" w16du:dateUtc="2025-09-08T17:39:00Z">
+      <w:del w:id="29" w:author="Audrey Doyle" w:date="2025-09-08T13:39:00Z" w16du:dateUtc="2025-09-08T17:39:00Z">
         <w:r>
           <w:delText>s</w:delText>
         </w:r>
@@ -1655,17 +1619,9 @@
         <w:t xml:space="preserve"> </w:t>
       </w:r>
       <w:r>
-        <w:t xml:space="preserve">for providing technical review, and to Karen Rustad </w:t>
-      </w:r>
-      <w:proofErr w:type="spellStart"/>
-      <w:r>
-        <w:t>Tölva</w:t>
-      </w:r>
-      <w:proofErr w:type="spellEnd"/>
-      <w:r>
-        <w:t xml:space="preserve"> for the cover art. Thank you to our team at No Starch</w:t>
-      </w:r>
-      <w:ins w:id="24" w:author="Audrey Doyle" w:date="2025-09-08T13:39:00Z" w16du:dateUtc="2025-09-08T17:39:00Z">
+        <w:t>for providing technical review, and to Karen Rustad Tölva for the cover art. Thank you to our team at No Starch</w:t>
+      </w:r>
+      <w:ins w:id="30" w:author="Audrey Doyle" w:date="2025-09-08T13:39:00Z" w16du:dateUtc="2025-09-08T17:39:00Z">
         <w:r>
           <w:t xml:space="preserve"> Press</w:t>
         </w:r>
@@ -1720,7 +1676,7 @@
       <w:r>
         <w:t>is thankful to his wife</w:t>
       </w:r>
-      <w:ins w:id="25" w:author="Audrey Doyle" w:date="2025-09-08T13:40:00Z" w16du:dateUtc="2025-09-08T17:40:00Z">
+      <w:ins w:id="31" w:author="Audrey Doyle" w:date="2025-09-08T13:40:00Z" w16du:dateUtc="2025-09-08T17:40:00Z">
         <w:r>
           <w:t>,</w:t>
         </w:r>
@@ -1728,7 +1684,7 @@
       <w:r>
         <w:t xml:space="preserve"> Jaimie</w:t>
       </w:r>
-      <w:ins w:id="26" w:author="Audrey Doyle" w:date="2025-09-08T13:40:00Z" w16du:dateUtc="2025-09-08T17:40:00Z">
+      <w:ins w:id="32" w:author="Audrey Doyle" w:date="2025-09-08T13:40:00Z" w16du:dateUtc="2025-09-08T17:40:00Z">
         <w:r>
           <w:t>,</w:t>
         </w:r>
@@ -1736,7 +1692,7 @@
       <w:r>
         <w:t xml:space="preserve"> and his daughters</w:t>
       </w:r>
-      <w:ins w:id="27" w:author="Audrey Doyle" w:date="2025-09-08T13:40:00Z" w16du:dateUtc="2025-09-08T17:40:00Z">
+      <w:ins w:id="33" w:author="Audrey Doyle" w:date="2025-09-08T13:40:00Z" w16du:dateUtc="2025-09-08T17:40:00Z">
         <w:r>
           <w:t>,</w:t>
         </w:r>
@@ -1744,7 +1700,7 @@
       <w:r>
         <w:t xml:space="preserve"> Elayne and Katherine</w:t>
       </w:r>
-      <w:ins w:id="28" w:author="Audrey Doyle" w:date="2025-09-08T13:40:00Z" w16du:dateUtc="2025-09-08T17:40:00Z">
+      <w:ins w:id="34" w:author="Audrey Doyle" w:date="2025-09-08T13:40:00Z" w16du:dateUtc="2025-09-08T17:40:00Z">
         <w:r>
           <w:t>,</w:t>
         </w:r>
@@ -1830,12 +1786,12 @@
       <w:r>
         <w:t xml:space="preserve">level code is prone to various subtle bugs, which in most other languages can only be caught through extensive testing and careful code review by experienced developers. In Rust, the compiler plays a gatekeeper role by refusing to compile code with these elusive bugs, including concurrency bugs. By working alongside the compiler, the team can spend </w:t>
       </w:r>
-      <w:del w:id="29" w:author="Audrey Doyle" w:date="2025-09-08T13:42:00Z" w16du:dateUtc="2025-09-08T17:42:00Z">
+      <w:del w:id="35" w:author="Audrey Doyle" w:date="2025-09-08T13:42:00Z" w16du:dateUtc="2025-09-08T17:42:00Z">
         <w:r>
           <w:delText xml:space="preserve">their </w:delText>
         </w:r>
       </w:del>
-      <w:ins w:id="30" w:author="Audrey Doyle" w:date="2025-09-08T13:42:00Z" w16du:dateUtc="2025-09-08T17:42:00Z">
+      <w:ins w:id="36" w:author="Audrey Doyle" w:date="2025-09-08T13:42:00Z" w16du:dateUtc="2025-09-08T17:42:00Z">
         <w:r>
           <w:t>its</w:t>
         </w:r>
@@ -2006,6 +1962,7 @@
         <w:pStyle w:val="HeadB"/>
       </w:pPr>
       <w:r>
+        <w:lastRenderedPageBreak/>
         <w:fldChar w:fldCharType="begin"/>
       </w:r>
       <w:r>
@@ -2029,11 +1986,7 @@
         <w:t xml:space="preserve">ing systems development. The community is very welcoming and happy </w:t>
       </w:r>
       <w:r>
-        <w:t xml:space="preserve">to answer students’ questions. Through efforts such as this book, the </w:t>
-      </w:r>
-      <w:r>
-        <w:lastRenderedPageBreak/>
-        <w:t xml:space="preserve">Rust teams want to make systems concepts more accessible to more people, especially those new to programming. </w:t>
+        <w:t xml:space="preserve">to answer students’ questions. Through efforts such as this book, the Rust teams want to make systems concepts more accessible to more people, especially those new to programming. </w:t>
       </w:r>
     </w:p>
     <w:p>
@@ -2168,7 +2121,7 @@
       <w:r>
         <w:t xml:space="preserve"> ergonomics. Give Rust a try</w:t>
       </w:r>
-      <w:ins w:id="31" w:author="Audrey Doyle" w:date="2025-09-08T13:44:00Z" w16du:dateUtc="2025-09-08T17:44:00Z">
+      <w:ins w:id="37" w:author="Audrey Doyle" w:date="2025-09-08T13:44:00Z" w16du:dateUtc="2025-09-08T17:44:00Z">
         <w:r>
           <w:t>,</w:t>
         </w:r>
@@ -2192,7 +2145,7 @@
       <w:r>
         <w:t xml:space="preserve">This book assumes that you’ve written code in another programming language, but </w:t>
       </w:r>
-      <w:ins w:id="32" w:author="Audrey Doyle" w:date="2025-09-08T13:44:00Z" w16du:dateUtc="2025-09-08T17:44:00Z">
+      <w:ins w:id="38" w:author="Audrey Doyle" w:date="2025-09-08T13:44:00Z" w16du:dateUtc="2025-09-08T17:44:00Z">
         <w:r>
           <w:t xml:space="preserve">it </w:t>
         </w:r>
@@ -2301,22 +2254,23 @@
       <w:pPr>
         <w:pStyle w:val="Body"/>
       </w:pPr>
-      <w:commentRangeStart w:id="33"/>
-      <w:commentRangeStart w:id="34"/>
+      <w:commentRangeStart w:id="39"/>
+      <w:commentRangeStart w:id="40"/>
       <w:r>
         <w:rPr>
           <w:rStyle w:val="Bold"/>
-          <w:rPrChange w:id="35" w:author="Audrey Doyle" w:date="2025-09-08T13:53:00Z" w16du:dateUtc="2025-09-08T17:53:00Z">
+          <w:rPrChange w:id="41" w:author="Audrey Doyle" w:date="2025-09-08T13:53:00Z" w16du:dateUtc="2025-09-08T17:53:00Z">
             <w:rPr/>
           </w:rPrChange>
         </w:rPr>
+        <w:lastRenderedPageBreak/>
         <w:t>Chapter 1</w:t>
       </w:r>
-      <w:del w:id="36" w:author="Audrey Doyle" w:date="2025-09-08T13:53:00Z" w16du:dateUtc="2025-09-08T17:53:00Z">
+      <w:del w:id="42" w:author="Audrey Doyle" w:date="2025-09-08T13:53:00Z" w16du:dateUtc="2025-09-08T17:53:00Z">
         <w:r>
           <w:delText>: Getting Started</w:delText>
         </w:r>
-        <w:commentRangeEnd w:id="33"/>
+        <w:commentRangeEnd w:id="39"/>
         <w:r>
           <w:rPr>
             <w:rStyle w:val="CommentReference"/>
@@ -2324,9 +2278,9 @@
             <w:color w:val="auto"/>
             <w:lang w:val="en-CA"/>
           </w:rPr>
-          <w:commentReference w:id="33"/>
+          <w:commentReference w:id="39"/>
         </w:r>
-        <w:commentRangeEnd w:id="34"/>
+        <w:commentRangeEnd w:id="40"/>
         <w:r>
           <w:rPr>
             <w:rStyle w:val="CommentReference"/>
@@ -2336,7 +2290,7 @@
             <w:lang w:eastAsia="en-US"/>
             <w14:ligatures w14:val="standardContextual"/>
           </w:rPr>
-          <w:commentReference w:id="34"/>
+          <w:commentReference w:id="40"/>
         </w:r>
       </w:del>
       <w:r>
@@ -2351,13 +2305,13 @@
       <w:r>
         <w:rPr>
           <w:rStyle w:val="Bold"/>
-          <w:rPrChange w:id="37" w:author="Audrey Doyle" w:date="2025-09-08T13:53:00Z" w16du:dateUtc="2025-09-08T17:53:00Z">
+          <w:rPrChange w:id="43" w:author="Audrey Doyle" w:date="2025-09-08T13:53:00Z" w16du:dateUtc="2025-09-08T17:53:00Z">
             <w:rPr/>
           </w:rPrChange>
         </w:rPr>
         <w:t>Chapter 2</w:t>
       </w:r>
-      <w:del w:id="38" w:author="Audrey Doyle" w:date="2025-09-08T13:53:00Z" w16du:dateUtc="2025-09-08T17:53:00Z">
+      <w:del w:id="44" w:author="Audrey Doyle" w:date="2025-09-08T13:53:00Z" w16du:dateUtc="2025-09-08T17:53:00Z">
         <w:r>
           <w:delText>: Programming a Guessing Game</w:delText>
         </w:r>
@@ -2376,7 +2330,7 @@
       </w:r>
       <w:r>
         <w:rPr>
-          <w:rPrChange w:id="39" w:author="Audrey Doyle" w:date="2025-09-08T13:54:00Z" w16du:dateUtc="2025-09-08T17:54:00Z">
+          <w:rPrChange w:id="45" w:author="Audrey Doyle" w:date="2025-09-08T13:54:00Z" w16du:dateUtc="2025-09-08T17:54:00Z">
             <w:rPr>
               <w:rStyle w:val="Xref"/>
             </w:rPr>
@@ -2388,15 +2342,11 @@
         <w:t xml:space="preserve"> is the place for that. </w:t>
       </w:r>
       <w:r>
-        <w:t xml:space="preserve">If you’re a particularly meticulous learner who prefers to learn every detail before moving on to the </w:t>
-      </w:r>
-      <w:r>
-        <w:lastRenderedPageBreak/>
-        <w:t xml:space="preserve">next, you might want to skip </w:t>
-      </w:r>
-      <w:r>
-        <w:rPr>
-          <w:rPrChange w:id="40" w:author="Audrey Doyle" w:date="2025-09-08T13:54:00Z" w16du:dateUtc="2025-09-08T17:54:00Z">
+        <w:t xml:space="preserve">If you’re a particularly meticulous learner who prefers to learn every detail before moving on to the next, you might want to skip </w:t>
+      </w:r>
+      <w:r>
+        <w:rPr>
+          <w:rPrChange w:id="46" w:author="Audrey Doyle" w:date="2025-09-08T13:54:00Z" w16du:dateUtc="2025-09-08T17:54:00Z">
             <w:rPr>
               <w:rStyle w:val="Xref"/>
             </w:rPr>
@@ -2413,7 +2363,7 @@
       <w:r>
         <w:rPr>
           <w:rStyle w:val="Bold"/>
-          <w:rPrChange w:id="41" w:author="Audrey Doyle" w:date="2025-09-08T13:55:00Z" w16du:dateUtc="2025-09-08T17:55:00Z">
+          <w:rPrChange w:id="47" w:author="Audrey Doyle" w:date="2025-09-08T13:55:00Z" w16du:dateUtc="2025-09-08T17:55:00Z">
             <w:rPr>
               <w:rStyle w:val="Xref"/>
             </w:rPr>
@@ -2424,7 +2374,7 @@
       <w:r>
         <w:t xml:space="preserve">, </w:t>
       </w:r>
-      <w:ins w:id="42" w:author="Audrey Doyle" w:date="2025-09-08T13:54:00Z" w16du:dateUtc="2025-09-08T17:54:00Z">
+      <w:ins w:id="48" w:author="Audrey Doyle" w:date="2025-09-08T13:54:00Z" w16du:dateUtc="2025-09-08T17:54:00Z">
         <w:r>
           <w:t xml:space="preserve">which </w:t>
         </w:r>
@@ -2432,27 +2382,27 @@
           <w:t>covers Rust features that are similar to those of other programming languages</w:t>
         </w:r>
       </w:ins>
-      <w:ins w:id="43" w:author="Audrey Doyle" w:date="2025-09-08T14:01:00Z" w16du:dateUtc="2025-09-08T18:01:00Z">
+      <w:ins w:id="49" w:author="Audrey Doyle" w:date="2025-09-08T14:01:00Z" w16du:dateUtc="2025-09-08T18:01:00Z">
         <w:r>
           <w:t>; t</w:t>
         </w:r>
       </w:ins>
-      <w:ins w:id="44" w:author="Audrey Doyle" w:date="2025-09-08T14:00:00Z" w16du:dateUtc="2025-09-08T18:00:00Z">
+      <w:ins w:id="50" w:author="Audrey Doyle" w:date="2025-09-08T14:00:00Z" w16du:dateUtc="2025-09-08T18:00:00Z">
         <w:r>
           <w:t>hen</w:t>
         </w:r>
       </w:ins>
-      <w:ins w:id="45" w:author="Audrey Doyle" w:date="2025-09-08T13:55:00Z" w16du:dateUtc="2025-09-08T17:55:00Z">
+      <w:ins w:id="51" w:author="Audrey Doyle" w:date="2025-09-08T13:55:00Z" w16du:dateUtc="2025-09-08T17:55:00Z">
         <w:r>
           <w:t>,</w:t>
         </w:r>
       </w:ins>
-      <w:ins w:id="46" w:author="Audrey Doyle" w:date="2025-09-08T13:54:00Z" w16du:dateUtc="2025-09-08T17:54:00Z">
+      <w:ins w:id="52" w:author="Audrey Doyle" w:date="2025-09-08T13:54:00Z" w16du:dateUtc="2025-09-08T17:54:00Z">
         <w:r>
           <w:t xml:space="preserve"> </w:t>
         </w:r>
       </w:ins>
-      <w:ins w:id="47" w:author="Audrey Doyle" w:date="2025-09-08T14:00:00Z" w16du:dateUtc="2025-09-08T18:00:00Z">
+      <w:ins w:id="53" w:author="Audrey Doyle" w:date="2025-09-08T14:00:00Z" w16du:dateUtc="2025-09-08T18:00:00Z">
         <w:r>
           <w:t xml:space="preserve">you can </w:t>
         </w:r>
@@ -2460,7 +2410,7 @@
       <w:r>
         <w:t>return</w:t>
       </w:r>
-      <w:del w:id="48" w:author="Audrey Doyle" w:date="2025-09-08T14:00:00Z" w16du:dateUtc="2025-09-08T18:00:00Z">
+      <w:del w:id="54" w:author="Audrey Doyle" w:date="2025-09-08T14:00:00Z" w16du:dateUtc="2025-09-08T18:00:00Z">
         <w:r>
           <w:delText>ing</w:delText>
         </w:r>
@@ -2470,7 +2420,7 @@
       </w:r>
       <w:r>
         <w:rPr>
-          <w:rPrChange w:id="49" w:author="Audrey Doyle" w:date="2025-09-08T13:55:00Z" w16du:dateUtc="2025-09-08T17:55:00Z">
+          <w:rPrChange w:id="55" w:author="Audrey Doyle" w:date="2025-09-08T13:55:00Z" w16du:dateUtc="2025-09-08T17:55:00Z">
             <w:rPr>
               <w:rStyle w:val="Xref"/>
             </w:rPr>
@@ -2484,7 +2434,7 @@
       <w:r>
         <w:t xml:space="preserve"> </w:t>
       </w:r>
-      <w:del w:id="50" w:author="Audrey Doyle" w:date="2025-09-08T13:55:00Z" w16du:dateUtc="2025-09-08T17:55:00Z">
+      <w:del w:id="56" w:author="Audrey Doyle" w:date="2025-09-08T13:55:00Z" w16du:dateUtc="2025-09-08T17:55:00Z">
         <w:r>
           <w:delText>Chapter 3</w:delText>
         </w:r>
@@ -2492,7 +2442,7 @@
           <w:delText>: Common Programming Concepts</w:delText>
         </w:r>
       </w:del>
-      <w:del w:id="51" w:author="Audrey Doyle" w:date="2025-09-08T13:54:00Z" w16du:dateUtc="2025-09-08T17:54:00Z">
+      <w:del w:id="57" w:author="Audrey Doyle" w:date="2025-09-08T13:54:00Z" w16du:dateUtc="2025-09-08T17:54:00Z">
         <w:r>
           <w:delText xml:space="preserve"> </w:delText>
         </w:r>
@@ -2500,7 +2450,7 @@
           <w:delText>covers Rust features that are similar to those of other programming languages</w:delText>
         </w:r>
       </w:del>
-      <w:del w:id="52" w:author="Audrey Doyle" w:date="2025-09-08T13:55:00Z" w16du:dateUtc="2025-09-08T17:55:00Z">
+      <w:del w:id="58" w:author="Audrey Doyle" w:date="2025-09-08T13:55:00Z" w16du:dateUtc="2025-09-08T17:55:00Z">
         <w:r>
           <w:delText>.</w:delText>
         </w:r>
@@ -2525,21 +2475,21 @@
       <w:pPr>
         <w:pStyle w:val="Body"/>
       </w:pPr>
-      <w:ins w:id="53" w:author="Audrey Doyle" w:date="2025-09-08T13:55:00Z" w16du:dateUtc="2025-09-08T17:55:00Z">
+      <w:ins w:id="59" w:author="Audrey Doyle" w:date="2025-09-08T13:55:00Z" w16du:dateUtc="2025-09-08T17:55:00Z">
         <w:r>
           <w:t xml:space="preserve">In </w:t>
         </w:r>
         <w:r>
           <w:rPr>
             <w:rStyle w:val="Bold"/>
-            <w:rPrChange w:id="54" w:author="Audrey Doyle" w:date="2025-09-08T13:56:00Z" w16du:dateUtc="2025-09-08T17:56:00Z">
+            <w:rPrChange w:id="60" w:author="Audrey Doyle" w:date="2025-09-08T13:56:00Z" w16du:dateUtc="2025-09-08T17:56:00Z">
               <w:rPr/>
             </w:rPrChange>
           </w:rPr>
           <w:t>Chapter</w:t>
         </w:r>
       </w:ins>
-      <w:ins w:id="55" w:author="Audrey Doyle" w:date="2025-09-08T13:56:00Z" w16du:dateUtc="2025-09-08T17:56:00Z">
+      <w:ins w:id="61" w:author="Audrey Doyle" w:date="2025-09-08T13:56:00Z" w16du:dateUtc="2025-09-08T17:56:00Z">
         <w:r>
           <w:rPr>
             <w:rStyle w:val="Bold"/>
@@ -2547,11 +2497,11 @@
           <w:t> </w:t>
         </w:r>
       </w:ins>
-      <w:ins w:id="56" w:author="Audrey Doyle" w:date="2025-09-08T13:55:00Z" w16du:dateUtc="2025-09-08T17:55:00Z">
+      <w:ins w:id="62" w:author="Audrey Doyle" w:date="2025-09-08T13:55:00Z" w16du:dateUtc="2025-09-08T17:55:00Z">
         <w:r>
           <w:rPr>
             <w:rStyle w:val="Bold"/>
-            <w:rPrChange w:id="57" w:author="Audrey Doyle" w:date="2025-09-08T13:56:00Z" w16du:dateUtc="2025-09-08T17:56:00Z">
+            <w:rPrChange w:id="63" w:author="Audrey Doyle" w:date="2025-09-08T13:56:00Z" w16du:dateUtc="2025-09-08T17:56:00Z">
               <w:rPr/>
             </w:rPrChange>
           </w:rPr>
@@ -2564,13 +2514,13 @@
       <w:r>
         <w:rPr>
           <w:rStyle w:val="Bold"/>
-          <w:rPrChange w:id="58" w:author="Audrey Doyle" w:date="2025-09-08T13:56:00Z" w16du:dateUtc="2025-09-08T17:56:00Z">
+          <w:rPrChange w:id="64" w:author="Audrey Doyle" w:date="2025-09-08T13:56:00Z" w16du:dateUtc="2025-09-08T17:56:00Z">
             <w:rPr/>
           </w:rPrChange>
         </w:rPr>
         <w:t>Chapter 5</w:t>
       </w:r>
-      <w:del w:id="59" w:author="Audrey Doyle" w:date="2025-09-08T13:56:00Z" w16du:dateUtc="2025-09-08T17:56:00Z">
+      <w:del w:id="65" w:author="Audrey Doyle" w:date="2025-09-08T13:56:00Z" w16du:dateUtc="2025-09-08T17:56:00Z">
         <w:r>
           <w:delText>: Using Structs to Structure Related Data</w:delText>
         </w:r>
@@ -2590,13 +2540,13 @@
       <w:r>
         <w:rPr>
           <w:rStyle w:val="Bold"/>
-          <w:rPrChange w:id="60" w:author="Audrey Doyle" w:date="2025-09-08T13:56:00Z" w16du:dateUtc="2025-09-08T17:56:00Z">
+          <w:rPrChange w:id="66" w:author="Audrey Doyle" w:date="2025-09-08T13:56:00Z" w16du:dateUtc="2025-09-08T17:56:00Z">
             <w:rPr/>
           </w:rPrChange>
         </w:rPr>
         <w:t>Chapter 6</w:t>
       </w:r>
-      <w:del w:id="61" w:author="Audrey Doyle" w:date="2025-09-08T13:56:00Z" w16du:dateUtc="2025-09-08T17:56:00Z">
+      <w:del w:id="67" w:author="Audrey Doyle" w:date="2025-09-08T13:56:00Z" w16du:dateUtc="2025-09-08T17:56:00Z">
         <w:r>
           <w:delText>: Enums and Pattern Matching</w:delText>
         </w:r>
@@ -2622,30 +2572,78 @@
         </w:rPr>
         <w:t>if</w:t>
       </w:r>
+      <w:ins w:id="68" w:author="Carol Nichols" w:date="2025-09-28T16:47:00Z" w16du:dateUtc="2025-09-28T20:47:00Z">
+        <w:r>
+          <w:rPr>
+            <w:rStyle w:val="Literal"/>
+          </w:rPr>
+          <w:t xml:space="preserve"> </w:t>
+        </w:r>
+      </w:ins>
+      <w:del w:id="69" w:author="Carol Nichols" w:date="2025-09-28T16:47:00Z" w16du:dateUtc="2025-09-28T20:47:00Z">
+        <w:r>
+          <w:rPr>
+            <w:rStyle w:val="Literal"/>
+          </w:rPr>
+          <w:delText>...</w:delText>
+        </w:r>
+      </w:del>
       <w:r>
         <w:rPr>
           <w:rStyle w:val="Literal"/>
         </w:rPr>
-        <w:t>...</w:t>
-      </w:r>
-      <w:r>
-        <w:rPr>
-          <w:rStyle w:val="Literal"/>
-        </w:rPr>
         <w:t>let</w:t>
       </w:r>
       <w:r>
-        <w:t xml:space="preserve"> control flow construct. You’ll use structs and enums to make custom types in Rust.</w:t>
-      </w:r>
-      <w:r>
         <w:t xml:space="preserve"> </w:t>
       </w:r>
+      <w:ins w:id="70" w:author="Carol Nichols" w:date="2025-09-28T16:47:00Z" w16du:dateUtc="2025-09-28T20:47:00Z">
+        <w:r>
+          <w:t xml:space="preserve">and </w:t>
+        </w:r>
+        <w:r>
+          <w:rPr>
+            <w:rStyle w:val="Literal"/>
+            <w:rPrChange w:id="71" w:author="Carol Nichols" w:date="2025-09-28T16:47:00Z" w16du:dateUtc="2025-09-28T20:47:00Z">
+              <w:rPr/>
+            </w:rPrChange>
+          </w:rPr>
+          <w:t>let...else</w:t>
+        </w:r>
+        <w:r>
+          <w:t xml:space="preserve"> </w:t>
+        </w:r>
+      </w:ins>
+      <w:r>
+        <w:t>control flow construct</w:t>
+      </w:r>
+      <w:ins w:id="72" w:author="Carol Nichols" w:date="2025-09-28T16:47:00Z" w16du:dateUtc="2025-09-28T20:47:00Z">
+        <w:r>
+          <w:t>s</w:t>
+        </w:r>
+      </w:ins>
+      <w:r>
+        <w:t>. You’ll use structs and enums to make custom types</w:t>
+      </w:r>
+      <w:del w:id="73" w:author="Carol Nichols" w:date="2025-09-28T16:48:00Z" w16du:dateUtc="2025-09-28T20:48:00Z">
+        <w:r>
+          <w:delText xml:space="preserve"> in Rust</w:delText>
+        </w:r>
+      </w:del>
+      <w:r>
+        <w:t>.</w:t>
+      </w:r>
+      <w:del w:id="74" w:author="Carol Nichols" w:date="2025-09-28T16:47:00Z" w16du:dateUtc="2025-09-28T20:47:00Z">
+        <w:r>
+          <w:delText xml:space="preserve"> </w:delText>
+        </w:r>
+      </w:del>
     </w:p>
     <w:p>
       <w:pPr>
         <w:pStyle w:val="Body"/>
       </w:pPr>
-      <w:ins w:id="62" w:author="Audrey Doyle" w:date="2025-09-08T13:56:00Z" w16du:dateUtc="2025-09-08T17:56:00Z">
+      <w:ins w:id="75" w:author="Audrey Doyle" w:date="2025-09-08T13:56:00Z" w16du:dateUtc="2025-09-08T17:56:00Z">
         <w:r>
           <w:t xml:space="preserve">In </w:t>
         </w:r>
@@ -2653,13 +2651,13 @@
       <w:r>
         <w:rPr>
           <w:rStyle w:val="Bold"/>
-          <w:rPrChange w:id="63" w:author="Audrey Doyle" w:date="2025-09-08T13:57:00Z" w16du:dateUtc="2025-09-08T17:57:00Z">
+          <w:rPrChange w:id="76" w:author="Audrey Doyle" w:date="2025-09-08T13:57:00Z" w16du:dateUtc="2025-09-08T17:57:00Z">
             <w:rPr/>
           </w:rPrChange>
         </w:rPr>
         <w:t>Chapter 7</w:t>
       </w:r>
-      <w:del w:id="64" w:author="Audrey Doyle" w:date="2025-09-08T13:56:00Z" w16du:dateUtc="2025-09-08T17:56:00Z">
+      <w:del w:id="77" w:author="Audrey Doyle" w:date="2025-09-08T13:56:00Z" w16du:dateUtc="2025-09-08T17:56:00Z">
         <w:r>
           <w:delText>: Packages</w:delText>
         </w:r>
@@ -2667,7 +2665,7 @@
           <w:delText>, Crates, and Modules</w:delText>
         </w:r>
       </w:del>
-      <w:ins w:id="65" w:author="Audrey Doyle" w:date="2025-09-08T13:56:00Z" w16du:dateUtc="2025-09-08T17:56:00Z">
+      <w:ins w:id="78" w:author="Audrey Doyle" w:date="2025-09-08T13:56:00Z" w16du:dateUtc="2025-09-08T17:56:00Z">
         <w:r>
           <w:t>,</w:t>
         </w:r>
@@ -2687,13 +2685,13 @@
       <w:r>
         <w:rPr>
           <w:rStyle w:val="Bold"/>
-          <w:rPrChange w:id="66" w:author="Audrey Doyle" w:date="2025-09-08T13:57:00Z" w16du:dateUtc="2025-09-08T17:57:00Z">
+          <w:rPrChange w:id="79" w:author="Audrey Doyle" w:date="2025-09-08T13:57:00Z" w16du:dateUtc="2025-09-08T17:57:00Z">
             <w:rPr/>
           </w:rPrChange>
         </w:rPr>
         <w:t>Chapter 8</w:t>
       </w:r>
-      <w:del w:id="67" w:author="Audrey Doyle" w:date="2025-09-08T13:57:00Z" w16du:dateUtc="2025-09-08T17:57:00Z">
+      <w:del w:id="80" w:author="Audrey Doyle" w:date="2025-09-08T13:57:00Z" w16du:dateUtc="2025-09-08T17:57:00Z">
         <w:r>
           <w:delText>: Common Collections</w:delText>
         </w:r>
@@ -2702,7 +2700,20 @@
         <w:t xml:space="preserve"> </w:t>
       </w:r>
       <w:r>
-        <w:t xml:space="preserve">discusses some common collection data structures that the standard library provides, such as vectors, strings, and hash </w:t>
+        <w:t>discusses some common collection data structures that the standard library provides</w:t>
+      </w:r>
+      <w:ins w:id="81" w:author="Carol Nichols" w:date="2025-09-28T16:48:00Z" w16du:dateUtc="2025-09-28T20:48:00Z">
+        <w:r>
+          <w:t xml:space="preserve">: </w:t>
+        </w:r>
+      </w:ins>
+      <w:del w:id="82" w:author="Carol Nichols" w:date="2025-09-28T16:48:00Z" w16du:dateUtc="2025-09-28T20:48:00Z">
+        <w:r>
+          <w:delText xml:space="preserve">, such as </w:delText>
+        </w:r>
+      </w:del>
+      <w:r>
+        <w:t xml:space="preserve">vectors, strings, and hash </w:t>
       </w:r>
       <w:r>
         <w:t xml:space="preserve">maps. </w:t>
@@ -2710,13 +2721,13 @@
       <w:r>
         <w:rPr>
           <w:rStyle w:val="Bold"/>
-          <w:rPrChange w:id="68" w:author="Audrey Doyle" w:date="2025-09-08T13:57:00Z" w16du:dateUtc="2025-09-08T17:57:00Z">
+          <w:rPrChange w:id="83" w:author="Audrey Doyle" w:date="2025-09-08T13:57:00Z" w16du:dateUtc="2025-09-08T17:57:00Z">
             <w:rPr/>
           </w:rPrChange>
         </w:rPr>
         <w:t>Chapter 9</w:t>
       </w:r>
-      <w:del w:id="69" w:author="Audrey Doyle" w:date="2025-09-08T13:57:00Z" w16du:dateUtc="2025-09-08T17:57:00Z">
+      <w:del w:id="84" w:author="Audrey Doyle" w:date="2025-09-08T13:57:00Z" w16du:dateUtc="2025-09-08T17:57:00Z">
         <w:r>
           <w:delText>: Error Handling</w:delText>
         </w:r>
@@ -2735,13 +2746,13 @@
       <w:r>
         <w:rPr>
           <w:rStyle w:val="Bold"/>
-          <w:rPrChange w:id="70" w:author="Audrey Doyle" w:date="2025-09-08T13:58:00Z" w16du:dateUtc="2025-09-08T17:58:00Z">
+          <w:rPrChange w:id="85" w:author="Audrey Doyle" w:date="2025-09-08T13:58:00Z" w16du:dateUtc="2025-09-08T17:58:00Z">
             <w:rPr/>
           </w:rPrChange>
         </w:rPr>
         <w:t>Chapter 10</w:t>
       </w:r>
-      <w:del w:id="71" w:author="Audrey Doyle" w:date="2025-09-08T13:57:00Z" w16du:dateUtc="2025-09-08T17:57:00Z">
+      <w:del w:id="86" w:author="Audrey Doyle" w:date="2025-09-08T13:57:00Z" w16du:dateUtc="2025-09-08T17:57:00Z">
         <w:r>
           <w:delText>: Generic Types, Traits, and Lifetimes</w:delText>
         </w:r>
@@ -2755,13 +2766,13 @@
       <w:r>
         <w:rPr>
           <w:rStyle w:val="Bold"/>
-          <w:rPrChange w:id="72" w:author="Audrey Doyle" w:date="2025-09-08T13:58:00Z" w16du:dateUtc="2025-09-08T17:58:00Z">
+          <w:rPrChange w:id="87" w:author="Audrey Doyle" w:date="2025-09-08T13:58:00Z" w16du:dateUtc="2025-09-08T17:58:00Z">
             <w:rPr/>
           </w:rPrChange>
         </w:rPr>
         <w:t>Chapter 11</w:t>
       </w:r>
-      <w:del w:id="73" w:author="Audrey Doyle" w:date="2025-09-08T13:57:00Z" w16du:dateUtc="2025-09-08T17:57:00Z">
+      <w:del w:id="88" w:author="Audrey Doyle" w:date="2025-09-08T13:57:00Z" w16du:dateUtc="2025-09-08T17:57:00Z">
         <w:r>
           <w:delText>: Writing Automated Tests</w:delText>
         </w:r>
@@ -2775,7 +2786,7 @@
       <w:r>
         <w:t xml:space="preserve">testing, which even with Rust’s safety guarantees is necessary to ensure </w:t>
       </w:r>
-      <w:ins w:id="74" w:author="Audrey Doyle" w:date="2025-09-08T13:57:00Z" w16du:dateUtc="2025-09-08T17:57:00Z">
+      <w:ins w:id="89" w:author="Audrey Doyle" w:date="2025-09-08T13:57:00Z" w16du:dateUtc="2025-09-08T17:57:00Z">
         <w:r>
           <w:t xml:space="preserve">that </w:t>
         </w:r>
@@ -2789,18 +2800,18 @@
       <w:r>
         <w:rPr>
           <w:rStyle w:val="Bold"/>
-          <w:rPrChange w:id="75" w:author="Audrey Doyle" w:date="2025-09-08T13:58:00Z" w16du:dateUtc="2025-09-08T17:58:00Z">
+          <w:rPrChange w:id="90" w:author="Audrey Doyle" w:date="2025-09-08T13:58:00Z" w16du:dateUtc="2025-09-08T17:58:00Z">
             <w:rPr/>
           </w:rPrChange>
         </w:rPr>
         <w:t>Chapter 12</w:t>
       </w:r>
-      <w:del w:id="76" w:author="Audrey Doyle" w:date="2025-09-08T13:57:00Z" w16du:dateUtc="2025-09-08T17:57:00Z">
+      <w:del w:id="91" w:author="Audrey Doyle" w:date="2025-09-08T13:57:00Z" w16du:dateUtc="2025-09-08T17:57:00Z">
         <w:r>
           <w:delText>: An I/O Project: Building a Command Line Program</w:delText>
         </w:r>
       </w:del>
-      <w:ins w:id="77" w:author="Audrey Doyle" w:date="2025-09-08T13:57:00Z" w16du:dateUtc="2025-09-08T17:57:00Z">
+      <w:ins w:id="92" w:author="Audrey Doyle" w:date="2025-09-08T13:57:00Z" w16du:dateUtc="2025-09-08T17:57:00Z">
         <w:r>
           <w:t>,</w:t>
         </w:r>
@@ -2834,13 +2845,13 @@
       <w:r>
         <w:rPr>
           <w:rStyle w:val="Bold"/>
-          <w:rPrChange w:id="78" w:author="Audrey Doyle" w:date="2025-09-08T13:58:00Z" w16du:dateUtc="2025-09-08T17:58:00Z">
+          <w:rPrChange w:id="93" w:author="Audrey Doyle" w:date="2025-09-08T13:58:00Z" w16du:dateUtc="2025-09-08T17:58:00Z">
             <w:rPr/>
           </w:rPrChange>
         </w:rPr>
         <w:t>Chapter 13</w:t>
       </w:r>
-      <w:del w:id="79" w:author="Audrey Doyle" w:date="2025-09-08T13:58:00Z" w16du:dateUtc="2025-09-08T17:58:00Z">
+      <w:del w:id="94" w:author="Audrey Doyle" w:date="2025-09-08T13:58:00Z" w16du:dateUtc="2025-09-08T17:58:00Z">
         <w:r>
           <w:delText>: Functional Language Features: Iterators and Closures</w:delText>
         </w:r>
@@ -2854,7 +2865,7 @@
       <w:r>
         <w:t xml:space="preserve"> </w:t>
       </w:r>
-      <w:ins w:id="80" w:author="Audrey Doyle" w:date="2025-09-08T13:58:00Z" w16du:dateUtc="2025-09-08T17:58:00Z">
+      <w:ins w:id="95" w:author="Audrey Doyle" w:date="2025-09-08T13:58:00Z" w16du:dateUtc="2025-09-08T17:58:00Z">
         <w:r>
           <w:t xml:space="preserve">In </w:t>
         </w:r>
@@ -2862,18 +2873,18 @@
       <w:r>
         <w:rPr>
           <w:rStyle w:val="Bold"/>
-          <w:rPrChange w:id="81" w:author="Audrey Doyle" w:date="2025-09-08T13:58:00Z" w16du:dateUtc="2025-09-08T17:58:00Z">
+          <w:rPrChange w:id="96" w:author="Audrey Doyle" w:date="2025-09-08T13:58:00Z" w16du:dateUtc="2025-09-08T17:58:00Z">
             <w:rPr/>
           </w:rPrChange>
         </w:rPr>
         <w:t>Chapter 14</w:t>
       </w:r>
-      <w:ins w:id="82" w:author="Audrey Doyle" w:date="2025-09-08T13:58:00Z" w16du:dateUtc="2025-09-08T17:58:00Z">
+      <w:ins w:id="97" w:author="Audrey Doyle" w:date="2025-09-08T13:58:00Z" w16du:dateUtc="2025-09-08T17:58:00Z">
         <w:r>
           <w:t>,</w:t>
         </w:r>
       </w:ins>
-      <w:del w:id="83" w:author="Audrey Doyle" w:date="2025-09-08T13:58:00Z" w16du:dateUtc="2025-09-08T17:58:00Z">
+      <w:del w:id="98" w:author="Audrey Doyle" w:date="2025-09-08T13:58:00Z" w16du:dateUtc="2025-09-08T17:58:00Z">
         <w:r>
           <w:delText>: More About Cargo and Crates.io</w:delText>
         </w:r>
@@ -2887,13 +2898,13 @@
       <w:r>
         <w:rPr>
           <w:rStyle w:val="Bold"/>
-          <w:rPrChange w:id="84" w:author="Audrey Doyle" w:date="2025-09-08T13:58:00Z" w16du:dateUtc="2025-09-08T17:58:00Z">
+          <w:rPrChange w:id="99" w:author="Audrey Doyle" w:date="2025-09-08T13:58:00Z" w16du:dateUtc="2025-09-08T17:58:00Z">
             <w:rPr/>
           </w:rPrChange>
         </w:rPr>
         <w:t>Chapter 15</w:t>
       </w:r>
-      <w:del w:id="85" w:author="Audrey Doyle" w:date="2025-09-08T13:58:00Z" w16du:dateUtc="2025-09-08T17:58:00Z">
+      <w:del w:id="100" w:author="Audrey Doyle" w:date="2025-09-08T13:58:00Z" w16du:dateUtc="2025-09-08T17:58:00Z">
         <w:r>
           <w:delText>: Smart Pointers</w:delText>
         </w:r>
@@ -2909,7 +2920,7 @@
       <w:pPr>
         <w:pStyle w:val="Body"/>
       </w:pPr>
-      <w:ins w:id="86" w:author="Audrey Doyle" w:date="2025-09-08T13:58:00Z" w16du:dateUtc="2025-09-08T17:58:00Z">
+      <w:ins w:id="101" w:author="Audrey Doyle" w:date="2025-09-08T13:58:00Z" w16du:dateUtc="2025-09-08T17:58:00Z">
         <w:r>
           <w:t xml:space="preserve">In </w:t>
         </w:r>
@@ -2917,18 +2928,18 @@
       <w:r>
         <w:rPr>
           <w:rStyle w:val="Bold"/>
-          <w:rPrChange w:id="87" w:author="Audrey Doyle" w:date="2025-09-08T13:59:00Z" w16du:dateUtc="2025-09-08T17:59:00Z">
+          <w:rPrChange w:id="102" w:author="Audrey Doyle" w:date="2025-09-08T13:59:00Z" w16du:dateUtc="2025-09-08T17:59:00Z">
             <w:rPr/>
           </w:rPrChange>
         </w:rPr>
         <w:t>Chapter 16</w:t>
       </w:r>
-      <w:ins w:id="88" w:author="Audrey Doyle" w:date="2025-09-08T13:58:00Z" w16du:dateUtc="2025-09-08T17:58:00Z">
+      <w:ins w:id="103" w:author="Audrey Doyle" w:date="2025-09-08T13:58:00Z" w16du:dateUtc="2025-09-08T17:58:00Z">
         <w:r>
           <w:t xml:space="preserve">, </w:t>
         </w:r>
       </w:ins>
-      <w:del w:id="89" w:author="Audrey Doyle" w:date="2025-09-08T13:58:00Z" w16du:dateUtc="2025-09-08T17:58:00Z">
+      <w:del w:id="104" w:author="Audrey Doyle" w:date="2025-09-08T13:58:00Z" w16du:dateUtc="2025-09-08T17:58:00Z">
         <w:r>
           <w:delText>: Fearless Concurrency</w:delText>
         </w:r>
@@ -2939,12 +2950,12 @@
       <w:r>
         <w:t>we’ll walk through different models of concurrent programming and talk about how Rust helps you program in multiple threads fearlessly.</w:t>
       </w:r>
-      <w:bookmarkStart w:id="90" w:name="OLE_LINK6"/>
+      <w:bookmarkStart w:id="105" w:name="OLE_LINK6"/>
       <w:r>
         <w:t xml:space="preserve"> </w:t>
       </w:r>
-      <w:bookmarkStart w:id="91" w:name="OLE_LINK7"/>
-      <w:ins w:id="92" w:author="Audrey Doyle" w:date="2025-09-08T13:59:00Z" w16du:dateUtc="2025-09-08T17:59:00Z">
+      <w:bookmarkStart w:id="106" w:name="OLE_LINK7"/>
+      <w:ins w:id="107" w:author="Audrey Doyle" w:date="2025-09-08T13:59:00Z" w16du:dateUtc="2025-09-08T17:59:00Z">
         <w:r>
           <w:t xml:space="preserve">In </w:t>
         </w:r>
@@ -2952,18 +2963,18 @@
       <w:r>
         <w:rPr>
           <w:rStyle w:val="Bold"/>
-          <w:rPrChange w:id="93" w:author="Audrey Doyle" w:date="2025-09-08T13:59:00Z" w16du:dateUtc="2025-09-08T17:59:00Z">
+          <w:rPrChange w:id="108" w:author="Audrey Doyle" w:date="2025-09-08T13:59:00Z" w16du:dateUtc="2025-09-08T17:59:00Z">
             <w:rPr/>
           </w:rPrChange>
         </w:rPr>
         <w:t>Chapter 17</w:t>
       </w:r>
-      <w:ins w:id="94" w:author="Audrey Doyle" w:date="2025-09-08T13:59:00Z" w16du:dateUtc="2025-09-08T17:59:00Z">
+      <w:ins w:id="109" w:author="Audrey Doyle" w:date="2025-09-08T13:59:00Z" w16du:dateUtc="2025-09-08T17:59:00Z">
         <w:r>
           <w:t xml:space="preserve">, </w:t>
         </w:r>
       </w:ins>
-      <w:del w:id="95" w:author="Audrey Doyle" w:date="2025-09-08T13:59:00Z" w16du:dateUtc="2025-09-08T17:59:00Z">
+      <w:del w:id="110" w:author="Audrey Doyle" w:date="2025-09-08T13:59:00Z" w16du:dateUtc="2025-09-08T17:59:00Z">
         <w:r>
           <w:delText>: Fundamentals of Asynchronous Programming</w:delText>
         </w:r>
@@ -2974,33 +2985,33 @@
       <w:r>
         <w:t>we build on that by exploring Rust’s async and await syntax, along with tasks, futures, and streams, and the lightweight concurrency model they enable.</w:t>
       </w:r>
-      <w:bookmarkEnd w:id="91"/>
+      <w:bookmarkEnd w:id="106"/>
     </w:p>
     <w:p>
       <w:pPr>
         <w:pStyle w:val="Body"/>
       </w:pPr>
-      <w:bookmarkStart w:id="96" w:name="OLE_LINK5"/>
+      <w:bookmarkStart w:id="111" w:name="OLE_LINK5"/>
       <w:r>
         <w:rPr>
           <w:rStyle w:val="Bold"/>
-          <w:rPrChange w:id="97" w:author="Audrey Doyle" w:date="2025-09-08T14:00:00Z" w16du:dateUtc="2025-09-08T18:00:00Z">
+          <w:rPrChange w:id="112" w:author="Audrey Doyle" w:date="2025-09-08T14:00:00Z" w16du:dateUtc="2025-09-08T18:00:00Z">
             <w:rPr/>
           </w:rPrChange>
         </w:rPr>
         <w:t>Chapter </w:t>
       </w:r>
-      <w:bookmarkEnd w:id="96"/>
+      <w:bookmarkEnd w:id="111"/>
       <w:r>
         <w:rPr>
           <w:rStyle w:val="Bold"/>
-          <w:rPrChange w:id="98" w:author="Audrey Doyle" w:date="2025-09-08T14:00:00Z" w16du:dateUtc="2025-09-08T18:00:00Z">
+          <w:rPrChange w:id="113" w:author="Audrey Doyle" w:date="2025-09-08T14:00:00Z" w16du:dateUtc="2025-09-08T18:00:00Z">
             <w:rPr/>
           </w:rPrChange>
         </w:rPr>
         <w:t>18</w:t>
       </w:r>
-      <w:del w:id="99" w:author="Audrey Doyle" w:date="2025-09-08T13:59:00Z" w16du:dateUtc="2025-09-08T17:59:00Z">
+      <w:del w:id="114" w:author="Audrey Doyle" w:date="2025-09-08T13:59:00Z" w16du:dateUtc="2025-09-08T17:59:00Z">
         <w:r>
           <w:delText>: Object-Oriented Programming Features</w:delText>
         </w:r>
@@ -3011,20 +3022,20 @@
       <w:r>
         <w:t>looks at how Rust idioms compare to object-oriented programming principles you might be familiar with.</w:t>
       </w:r>
-      <w:bookmarkEnd w:id="90"/>
+      <w:bookmarkEnd w:id="105"/>
       <w:r>
         <w:t xml:space="preserve"> </w:t>
       </w:r>
       <w:r>
         <w:rPr>
           <w:rStyle w:val="Bold"/>
-          <w:rPrChange w:id="100" w:author="Audrey Doyle" w:date="2025-09-08T14:00:00Z" w16du:dateUtc="2025-09-08T18:00:00Z">
+          <w:rPrChange w:id="115" w:author="Audrey Doyle" w:date="2025-09-08T14:00:00Z" w16du:dateUtc="2025-09-08T18:00:00Z">
             <w:rPr/>
           </w:rPrChange>
         </w:rPr>
         <w:t>Chapter 19</w:t>
       </w:r>
-      <w:del w:id="101" w:author="Audrey Doyle" w:date="2025-09-08T13:59:00Z" w16du:dateUtc="2025-09-08T17:59:00Z">
+      <w:del w:id="116" w:author="Audrey Doyle" w:date="2025-09-08T13:59:00Z" w16du:dateUtc="2025-09-08T17:59:00Z">
         <w:r>
           <w:delText>: Patterns and Matching</w:delText>
         </w:r>
@@ -3035,13 +3046,13 @@
       <w:r>
         <w:rPr>
           <w:rStyle w:val="Bold"/>
-          <w:rPrChange w:id="102" w:author="Audrey Doyle" w:date="2025-09-08T14:00:00Z" w16du:dateUtc="2025-09-08T18:00:00Z">
+          <w:rPrChange w:id="117" w:author="Audrey Doyle" w:date="2025-09-08T14:00:00Z" w16du:dateUtc="2025-09-08T18:00:00Z">
             <w:rPr/>
           </w:rPrChange>
         </w:rPr>
         <w:t>Chapter 20</w:t>
       </w:r>
-      <w:del w:id="103" w:author="Audrey Doyle" w:date="2025-09-08T13:59:00Z" w16du:dateUtc="2025-09-08T17:59:00Z">
+      <w:del w:id="118" w:author="Audrey Doyle" w:date="2025-09-08T13:59:00Z" w16du:dateUtc="2025-09-08T17:59:00Z">
         <w:r>
           <w:delText>: Advanced Features</w:delText>
         </w:r>
@@ -3060,7 +3071,7 @@
       <w:pPr>
         <w:pStyle w:val="Body"/>
       </w:pPr>
-      <w:ins w:id="104" w:author="Audrey Doyle" w:date="2025-09-08T13:59:00Z" w16du:dateUtc="2025-09-08T17:59:00Z">
+      <w:ins w:id="119" w:author="Audrey Doyle" w:date="2025-09-08T13:59:00Z" w16du:dateUtc="2025-09-08T17:59:00Z">
         <w:r>
           <w:t xml:space="preserve">In </w:t>
         </w:r>
@@ -3068,18 +3079,18 @@
       <w:r>
         <w:rPr>
           <w:rStyle w:val="Bold"/>
-          <w:rPrChange w:id="105" w:author="Audrey Doyle" w:date="2025-09-08T14:00:00Z" w16du:dateUtc="2025-09-08T18:00:00Z">
+          <w:rPrChange w:id="120" w:author="Audrey Doyle" w:date="2025-09-08T14:00:00Z" w16du:dateUtc="2025-09-08T18:00:00Z">
             <w:rPr/>
           </w:rPrChange>
         </w:rPr>
         <w:t>Chapter 21</w:t>
       </w:r>
-      <w:ins w:id="106" w:author="Audrey Doyle" w:date="2025-09-08T13:59:00Z" w16du:dateUtc="2025-09-08T17:59:00Z">
+      <w:ins w:id="121" w:author="Audrey Doyle" w:date="2025-09-08T13:59:00Z" w16du:dateUtc="2025-09-08T17:59:00Z">
         <w:r>
           <w:t xml:space="preserve">, </w:t>
         </w:r>
       </w:ins>
-      <w:del w:id="107" w:author="Audrey Doyle" w:date="2025-09-08T13:59:00Z" w16du:dateUtc="2025-09-08T17:59:00Z">
+      <w:del w:id="122" w:author="Audrey Doyle" w:date="2025-09-08T13:59:00Z" w16du:dateUtc="2025-09-08T17:59:00Z">
         <w:r>
           <w:delText>: Final Project: Building a Multithreaded Web Server</w:delText>
         </w:r>
@@ -3171,12 +3182,12 @@
       <w:r>
         <w:t xml:space="preserve">An important part of the process of learning Rust is learning how to read the error messages the compiler displays: </w:t>
       </w:r>
-      <w:del w:id="108" w:author="Audrey Doyle" w:date="2025-09-08T14:03:00Z" w16du:dateUtc="2025-09-08T18:03:00Z">
+      <w:del w:id="123" w:author="Audrey Doyle" w:date="2025-09-08T14:03:00Z" w16du:dateUtc="2025-09-08T18:03:00Z">
         <w:r>
           <w:delText xml:space="preserve">these </w:delText>
         </w:r>
       </w:del>
-      <w:ins w:id="109" w:author="Audrey Doyle" w:date="2025-09-08T14:03:00Z" w16du:dateUtc="2025-09-08T18:03:00Z">
+      <w:ins w:id="124" w:author="Audrey Doyle" w:date="2025-09-08T14:03:00Z" w16du:dateUtc="2025-09-08T18:03:00Z">
         <w:r>
           <w:t xml:space="preserve">These </w:t>
         </w:r>
@@ -3188,14 +3199,14 @@
         <w:t xml:space="preserve">working code. As such, we’ll provide many examples that don’t compile </w:t>
       </w:r>
       <w:r>
-        <w:t xml:space="preserve">along with the error message the compiler will show you in </w:t>
+        <w:t xml:space="preserve">along with the error message the compiler will show you in each situation. </w:t>
+      </w:r>
+      <w:r>
+        <w:t xml:space="preserve">Know that if you enter and run a random example, it may not compile! Make sure you </w:t>
       </w:r>
       <w:r>
         <w:lastRenderedPageBreak/>
-        <w:t xml:space="preserve">each situation. </w:t>
-      </w:r>
-      <w:r>
-        <w:t>Know that if you enter and run a random example, it may not compile! Make sure you read the surrounding text to see whether the example you’re trying to run is meant to error. In most situations, we’ll lead you to the correct version of any code that doesn’t compile.</w:t>
+        <w:t>read the surrounding text to see whether the example you’re trying to run is meant to error. In most situations, we’ll lead you to the correct version of any code that doesn’t compile.</w:t>
       </w:r>
     </w:p>
     <w:p>
@@ -3294,11 +3305,8 @@
       </w:r>
     </w:p>
   </w:comment>
-  <w:comment w:id="14" w:author="Audrey Doyle" w:date="2025-09-08T13:36:00Z" w:initials="AD">
+  <w:comment w:id="2" w:author="Carol Nichols" w:date="2025-09-28T16:43:00Z" w:initials="CN">
     <w:p>
-      <w:pPr>
-        <w:pStyle w:val="CommentText"/>
-      </w:pPr>
       <w:r>
         <w:rPr>
           <w:rStyle w:val="CommentReference"/>
@@ -3306,17 +3314,37 @@
         <w:annotationRef/>
       </w:r>
       <w:r>
-        <w:t>AU: change to “2026”</w:t>
-      </w:r>
-      <w:r>
-        <w:t xml:space="preserve"> since this sentence is referring to the book and not the language itself</w:t>
-      </w:r>
-      <w:r>
-        <w:t>?</w:t>
+        <w:rPr>
+          <w:sz w:val="20"/>
+          <w:szCs w:val="20"/>
+        </w:rPr>
+        <w:t>I'm fine continuing with no dedication.</w:t>
       </w:r>
     </w:p>
   </w:comment>
-  <w:comment w:id="33" w:author="Eva Morrow" w:date="2025-07-15T15:01:00Z" w:initials="EM">
+  <w:comment w:id="16" w:author="Audrey Doyle" w:date="2025-09-08T13:36:00Z" w:initials="AD">
+    <w:p>
+      <w:pPr>
+        <w:pStyle w:val="CommentText"/>
+      </w:pPr>
+      <w:r>
+        <w:rPr>
+          <w:rStyle w:val="CommentReference"/>
+        </w:rPr>
+        <w:annotationRef/>
+      </w:r>
+      <w:r>
+        <w:t>AU: change to “2026”</w:t>
+      </w:r>
+      <w:r>
+        <w:t xml:space="preserve"> since this sentence is referring to the book and not the language itself</w:t>
+      </w:r>
+      <w:r>
+        <w:t>?</w:t>
+      </w:r>
+    </w:p>
+  </w:comment>
+  <w:comment w:id="17" w:author="Carol Nichols" w:date="2025-09-28T16:45:00Z" w:initials="CN">
     <w:p>
       <w:r>
         <w:rPr>
@@ -3329,11 +3357,28 @@
           <w:sz w:val="20"/>
           <w:szCs w:val="20"/>
         </w:rPr>
-        <w:t>I’ve reworked this to match other No Starch Press introductions. Please review and edit as necessary. (For example, make sure they are full sentences — “Chapter 1: Getting Started explains how to install Rust. . .” vs “Chapter 4: Understanding Ownership you’ll learn about Rust’s ownership system.” Here, Chapter 4 should also be a complete sentence. I’ve retained the original wording to make it easier for you to edit, but please let me know if you’d prefer that I rewrite these.)</w:t>
+        <w:t>It's definitely confusing because the book, which is named "The Rust Programming Language", is covering the "2024 Edition" of the Rust Programming Language but the book is coming out in 2026 😅 Is it ok if we omit the year here?</w:t>
       </w:r>
     </w:p>
   </w:comment>
-  <w:comment w:id="34" w:author="Audrey Doyle" w:date="2025-09-08T13:52:00Z" w:initials="AD">
+  <w:comment w:id="39" w:author="Eva Morrow" w:date="2025-07-15T15:01:00Z" w:initials="EM">
+    <w:p>
+      <w:r>
+        <w:rPr>
+          <w:rStyle w:val="CommentReference"/>
+        </w:rPr>
+        <w:annotationRef/>
+      </w:r>
+      <w:r>
+        <w:rPr>
+          <w:sz w:val="20"/>
+          <w:szCs w:val="20"/>
+        </w:rPr>
+        <w:t>I’ve reworked this to match other No Starch Press introductions. Please review and edit as necessary. (For example, make sure they are full sentences — “Chapter 1: Getting Started explains how to install Rust. . .” vs “Chapter 4: Understanding Ownership you’ll learn about Rust’s ownership system.” Here, Chapter 4 should also be a complete sentence. I’ve retained the original wording to make it easier for you to edit, but please let me know if you’d prefer that I rewrite these.)</w:t>
+      </w:r>
+    </w:p>
+  </w:comment>
+  <w:comment w:id="40" w:author="Audrey Doyle" w:date="2025-09-08T13:52:00Z" w:initials="AD">
     <w:p>
       <w:pPr>
         <w:pStyle w:val="CommentText"/>
@@ -3364,7 +3409,9 @@
 <file path=word/commentsExtended.xml><?xml version="1.0" encoding="utf-8"?>
 <w15:commentsEx xmlns:wpc="http://schemas.microsoft.com/office/word/2010/wordprocessingCanvas" xmlns:cx="http://schemas.microsoft.com/office/drawing/2014/chartex" xmlns:cx1="http://schemas.microsoft.com/office/drawing/2015/9/8/chartex" xmlns:cx2="http://schemas.microsoft.com/office/drawing/2015/10/21/chartex" xmlns:cx3="http://schemas.microsoft.com/office/drawing/2016/5/9/chartex" xmlns:cx4="http://schemas.microsoft.com/office/drawing/2016/5/10/chartex" xmlns:cx5="http://schemas.microsoft.com/office/drawing/2016/5/11/chartex" xmlns:cx6="http://schemas.microsoft.com/office/drawing/2016/5/12/chartex" xmlns:cx7="http://schemas.microsoft.com/office/drawing/2016/5/13/chartex" xmlns:cx8="http://schemas.microsoft.com/office/drawing/2016/5/14/chartex" xmlns:mc="http://schemas.openxmlformats.org/markup-compatibility/2006" xmlns:aink="http://schemas.microsoft.com/office/drawing/2016/ink" xmlns:am3d="http://schemas.microsoft.com/office/drawing/2017/model3d" xmlns:o="urn:schemas-microsoft-com:office:office" xmlns:oel="http://schemas.microsoft.com/office/2019/extlst" xmlns:r="http://schemas.openxmlformats.org/officeDocument/2006/relationships" xmlns:m="http://schemas.openxmlformats.org/officeDocument/2006/math" xmlns:v="urn:schemas-microsoft-com:vml" xmlns:wp14="http://schemas.microsoft.com/office/word/2010/wordprocessingDrawing" xmlns:wp="http://schemas.openxmlformats.org/drawingml/2006/wordprocessingDrawing" xmlns:w10="urn:schemas-microsoft-com:office:word" xmlns:w="http://schemas.openxmlformats.org/wordprocessingml/2006/main" xmlns:w14="http://schemas.microsoft.com/office/word/2010/wordml" xmlns:w15="http://schemas.microsoft.com/office/word/2012/wordml" xmlns:w16cex="http://schemas.microsoft.com/office/word/2018/wordml/cex" xmlns:w16cid="http://schemas.microsoft.com/office/word/2016/wordml/cid" xmlns:w16="http://schemas.microsoft.com/office/word/2018/wordml" xmlns:w16du="http://schemas.microsoft.com/office/word/2023/wordml/word16du" xmlns:w16sdtdh="http://schemas.microsoft.com/office/word/2020/wordml/sdtdatahash" xmlns:w16sdtfl="http://schemas.microsoft.com/office/word/2024/wordml/sdtformatlock" xmlns:w16se="http://schemas.microsoft.com/office/word/2015/wordml/symex" xmlns:wpg="http://schemas.microsoft.com/office/word/2010/wordprocessingGroup" xmlns:wpi="http://schemas.microsoft.com/office/word/2010/wordprocessingInk" xmlns:wne="http://schemas.microsoft.com/office/word/2006/wordml" xmlns:wps="http://schemas.microsoft.com/office/word/2010/wordprocessingShape" mc:Ignorable="w14 w15 w16se w16cid w16 w16cex w16sdtdh w16sdtfl w16du wp14">
   <w15:commentEx w15:paraId="72F08446" w15:done="0"/>
+  <w15:commentEx w15:paraId="1870C5AB" w15:paraIdParent="72F08446" w15:done="0"/>
   <w15:commentEx w15:paraId="1838A098" w15:done="0"/>
+  <w15:commentEx w15:paraId="3712F292" w15:paraIdParent="1838A098" w15:done="0"/>
   <w15:commentEx w15:paraId="34B26BB9" w15:done="0"/>
   <w15:commentEx w15:paraId="47EDAD65" w15:paraIdParent="34B26BB9" w15:done="0"/>
 </w15:commentsEx>
@@ -3373,7 +3420,9 @@
 <file path=word/commentsExtensible.xml><?xml version="1.0" encoding="utf-8"?>
 <w16cex:commentsExtensible xmlns:wpc="http://schemas.microsoft.com/office/word/2010/wordprocessingCanvas" xmlns:cx="http://schemas.microsoft.com/office/drawing/2014/chartex" xmlns:cx1="http://schemas.microsoft.com/office/drawing/2015/9/8/chartex" xmlns:cx2="http://schemas.microsoft.com/office/drawing/2015/10/21/chartex" xmlns:cx3="http://schemas.microsoft.com/office/drawing/2016/5/9/chartex" xmlns:cx4="http://schemas.microsoft.com/office/drawing/2016/5/10/chartex" xmlns:cx5="http://schemas.microsoft.com/office/drawing/2016/5/11/chartex" xmlns:cx6="http://schemas.microsoft.com/office/drawing/2016/5/12/chartex" xmlns:cx7="http://schemas.microsoft.com/office/drawing/2016/5/13/chartex" xmlns:cx8="http://schemas.microsoft.com/office/drawing/2016/5/14/chartex" xmlns:cr="http://schemas.microsoft.com/office/comments/2020/reactions" xmlns:mc="http://schemas.openxmlformats.org/markup-compatibility/2006" xmlns:aink="http://schemas.microsoft.com/office/drawing/2016/ink" xmlns:am3d="http://schemas.microsoft.com/office/drawing/2017/model3d" xmlns:o="urn:schemas-microsoft-com:office:office" xmlns:oel="http://schemas.microsoft.com/office/2019/extlst" xmlns:r="http://schemas.openxmlformats.org/officeDocument/2006/relationships" xmlns:m="http://schemas.openxmlformats.org/officeDocument/2006/math" xmlns:v="urn:schemas-microsoft-com:vml" xmlns:wp14="http://schemas.microsoft.com/office/word/2010/wordprocessingDrawing" xmlns:wp="http://schemas.openxmlformats.org/drawingml/2006/wordprocessingDrawing" xmlns:w10="urn:schemas-microsoft-com:office:word" xmlns:w="http://schemas.openxmlformats.org/wordprocessingml/2006/main" xmlns:w14="http://schemas.microsoft.com/office/word/2010/wordml" xmlns:w15="http://schemas.microsoft.com/office/word/2012/wordml" xmlns:w16cex="http://schemas.microsoft.com/office/word/2018/wordml/cex" xmlns:w16cid="http://schemas.microsoft.com/office/word/2016/wordml/cid" xmlns:w16="http://schemas.microsoft.com/office/word/2018/wordml" xmlns:w16du="http://schemas.microsoft.com/office/word/2023/wordml/word16du" xmlns:w16sdtdh="http://schemas.microsoft.com/office/word/2020/wordml/sdtdatahash" xmlns:w16sdtfl="http://schemas.microsoft.com/office/word/2024/wordml/sdtformatlock" xmlns:w16se="http://schemas.microsoft.com/office/word/2015/wordml/symex" xmlns:wpg="http://schemas.microsoft.com/office/word/2010/wordprocessingGroup" xmlns:wpi="http://schemas.microsoft.com/office/word/2010/wordprocessingInk" xmlns:wne="http://schemas.microsoft.com/office/word/2006/wordml" xmlns:wps="http://schemas.microsoft.com/office/word/2010/wordprocessingShape" mc:Ignorable="w14 w15 w16se w16cid w16 w16cex w16sdtdh w16sdtfl cr w16du wp14">
   <w16cex:commentExtensible w16cex:durableId="6F419C88" w16cex:dateUtc="2025-09-02T20:12:00Z"/>
+  <w16cex:commentExtensible w16cex:durableId="345BB5F8" w16cex:dateUtc="2025-09-28T20:43:00Z"/>
   <w16cex:commentExtensible w16cex:durableId="47B18D8F" w16cex:dateUtc="2025-09-08T17:36:00Z"/>
+  <w16cex:commentExtensible w16cex:durableId="7079B298" w16cex:dateUtc="2025-09-28T20:45:00Z"/>
   <w16cex:commentExtensible w16cex:durableId="1FACAC73" w16cex:dateUtc="2025-07-15T22:01:00Z"/>
   <w16cex:commentExtensible w16cex:durableId="77A1507D" w16cex:dateUtc="2025-09-08T17:52:00Z"/>
 </w16cex:commentsExtensible>
@@ -3382,7 +3431,9 @@
 <file path=word/commentsIds.xml><?xml version="1.0" encoding="utf-8"?>
 <w16cid:commentsIds xmlns:wpc="http://schemas.microsoft.com/office/word/2010/wordprocessingCanvas" xmlns:cx="http://schemas.microsoft.com/office/drawing/2014/chartex" xmlns:cx1="http://schemas.microsoft.com/office/drawing/2015/9/8/chartex" xmlns:cx2="http://schemas.microsoft.com/office/drawing/2015/10/21/chartex" xmlns:cx3="http://schemas.microsoft.com/office/drawing/2016/5/9/chartex" xmlns:cx4="http://schemas.microsoft.com/office/drawing/2016/5/10/chartex" xmlns:cx5="http://schemas.microsoft.com/office/drawing/2016/5/11/chartex" xmlns:cx6="http://schemas.microsoft.com/office/drawing/2016/5/12/chartex" xmlns:cx7="http://schemas.microsoft.com/office/drawing/2016/5/13/chartex" xmlns:cx8="http://schemas.microsoft.com/office/drawing/2016/5/14/chartex" xmlns:mc="http://schemas.openxmlformats.org/markup-compatibility/2006" xmlns:aink="http://schemas.microsoft.com/office/drawing/2016/ink" xmlns:am3d="http://schemas.microsoft.com/office/drawing/2017/model3d" xmlns:o="urn:schemas-microsoft-com:office:office" xmlns:oel="http://schemas.microsoft.com/office/2019/extlst" xmlns:r="http://schemas.openxmlformats.org/officeDocument/2006/relationships" xmlns:m="http://schemas.openxmlformats.org/officeDocument/2006/math" xmlns:v="urn:schemas-microsoft-com:vml" xmlns:wp14="http://schemas.microsoft.com/office/word/2010/wordprocessingDrawing" xmlns:wp="http://schemas.openxmlformats.org/drawingml/2006/wordprocessingDrawing" xmlns:w10="urn:schemas-microsoft-com:office:word" xmlns:w="http://schemas.openxmlformats.org/wordprocessingml/2006/main" xmlns:w14="http://schemas.microsoft.com/office/word/2010/wordml" xmlns:w15="http://schemas.microsoft.com/office/word/2012/wordml" xmlns:w16cex="http://schemas.microsoft.com/office/word/2018/wordml/cex" xmlns:w16cid="http://schemas.microsoft.com/office/word/2016/wordml/cid" xmlns:w16="http://schemas.microsoft.com/office/word/2018/wordml" xmlns:w16du="http://schemas.microsoft.com/office/word/2023/wordml/word16du" xmlns:w16sdtdh="http://schemas.microsoft.com/office/word/2020/wordml/sdtdatahash" xmlns:w16sdtfl="http://schemas.microsoft.com/office/word/2024/wordml/sdtformatlock" xmlns:w16se="http://schemas.microsoft.com/office/word/2015/wordml/symex" xmlns:wpg="http://schemas.microsoft.com/office/word/2010/wordprocessingGroup" xmlns:wpi="http://schemas.microsoft.com/office/word/2010/wordprocessingInk" xmlns:wne="http://schemas.microsoft.com/office/word/2006/wordml" xmlns:wps="http://schemas.microsoft.com/office/word/2010/wordprocessingShape" mc:Ignorable="w14 w15 w16se w16cid w16 w16cex w16sdtdh w16sdtfl w16du wp14">
   <w16cid:commentId w16cid:paraId="72F08446" w16cid:durableId="6F419C88"/>
+  <w16cid:commentId w16cid:paraId="1870C5AB" w16cid:durableId="345BB5F8"/>
   <w16cid:commentId w16cid:paraId="1838A098" w16cid:durableId="47B18D8F"/>
+  <w16cid:commentId w16cid:paraId="3712F292" w16cid:durableId="7079B298"/>
   <w16cid:commentId w16cid:paraId="34B26BB9" w16cid:durableId="1FACAC73"/>
   <w16cid:commentId w16cid:paraId="47EDAD65" w16cid:durableId="77A1507D"/>
 </w16cid:commentsIds>
@@ -6852,6 +6903,9 @@
 <w15:people xmlns:wpc="http://schemas.microsoft.com/office/word/2010/wordprocessingCanvas" xmlns:cx="http://schemas.microsoft.com/office/drawing/2014/chartex" xmlns:cx1="http://schemas.microsoft.com/office/drawing/2015/9/8/chartex" xmlns:cx2="http://schemas.microsoft.com/office/drawing/2015/10/21/chartex" xmlns:cx3="http://schemas.microsoft.com/office/drawing/2016/5/9/chartex" xmlns:cx4="http://schemas.microsoft.com/office/drawing/2016/5/10/chartex" xmlns:cx5="http://schemas.microsoft.com/office/drawing/2016/5/11/chartex" xmlns:cx6="http://schemas.microsoft.com/office/drawing/2016/5/12/chartex" xmlns:cx7="http://schemas.microsoft.com/office/drawing/2016/5/13/chartex" xmlns:cx8="http://schemas.microsoft.com/office/drawing/2016/5/14/chartex" xmlns:mc="http://schemas.openxmlformats.org/markup-compatibility/2006" xmlns:aink="http://schemas.microsoft.com/office/drawing/2016/ink" xmlns:am3d="http://schemas.microsoft.com/office/drawing/2017/model3d" xmlns:o="urn:schemas-microsoft-com:office:office" xmlns:oel="http://schemas.microsoft.com/office/2019/extlst" xmlns:r="http://schemas.openxmlformats.org/officeDocument/2006/relationships" xmlns:m="http://schemas.openxmlformats.org/officeDocument/2006/math" xmlns:v="urn:schemas-microsoft-com:vml" xmlns:wp14="http://schemas.microsoft.com/office/word/2010/wordprocessingDrawing" xmlns:wp="http://schemas.openxmlformats.org/drawingml/2006/wordprocessingDrawing" xmlns:w10="urn:schemas-microsoft-com:office:word" xmlns:w="http://schemas.openxmlformats.org/wordprocessingml/2006/main" xmlns:w14="http://schemas.microsoft.com/office/word/2010/wordml" xmlns:w15="http://schemas.microsoft.com/office/word/2012/wordml" xmlns:w16cex="http://schemas.microsoft.com/office/word/2018/wordml/cex" xmlns:w16cid="http://schemas.microsoft.com/office/word/2016/wordml/cid" xmlns:w16="http://schemas.microsoft.com/office/word/2018/wordml" xmlns:w16du="http://schemas.microsoft.com/office/word/2023/wordml/word16du" xmlns:w16sdtdh="http://schemas.microsoft.com/office/word/2020/wordml/sdtdatahash" xmlns:w16sdtfl="http://schemas.microsoft.com/office/word/2024/wordml/sdtformatlock" xmlns:w16se="http://schemas.microsoft.com/office/word/2015/wordml/symex" xmlns:wpg="http://schemas.microsoft.com/office/word/2010/wordprocessingGroup" xmlns:wpi="http://schemas.microsoft.com/office/word/2010/wordprocessingInk" xmlns:wne="http://schemas.microsoft.com/office/word/2006/wordml" xmlns:wps="http://schemas.microsoft.com/office/word/2010/wordprocessingShape" mc:Ignorable="w14 w15 w16se w16cid w16 w16cex w16sdtdh w16sdtfl w16du wp14">
   <w15:person w15:author="Allison Felus">
     <w15:presenceInfo w15:providerId="None" w15:userId="Allison Felus"/>
+  </w15:person>
+  <w15:person w15:author="Carol Nichols">
+    <w15:presenceInfo w15:providerId="None" w15:userId="Carol Nichols"/>
   </w15:person>
   <w15:person w15:author="Audrey Doyle">
     <w15:presenceInfo w15:providerId="None" w15:userId="Audrey Doyle"/>
@@ -7258,14 +7312,10 @@
   <w:style w:type="paragraph" w:default="1" w:styleId="Normal">
     <w:name w:val="Normal"/>
     <w:qFormat/>
-    <w:rsid w:val="005F061F"/>
-    <w:pPr>
-      <w:spacing w:after="160" w:line="259" w:lineRule="auto"/>
-    </w:pPr>
-    <w:rPr>
-      <w:sz w:val="22"/>
-      <w:szCs w:val="22"/>
-    </w:rPr>
+    <w:rsid w:val="00A7191D"/>
+    <w:pPr>
+      <w:spacing w:after="160" w:line="278" w:lineRule="auto"/>
+    </w:pPr>
   </w:style>
   <w:style w:type="paragraph" w:styleId="Heading2">
     <w:name w:val="heading 2"/>
@@ -7492,7 +7542,7 @@
     <w:uiPriority w:val="1"/>
     <w:semiHidden/>
     <w:unhideWhenUsed/>
-    <w:rsid w:val="005F061F"/>
+    <w:rsid w:val="00A7191D"/>
   </w:style>
   <w:style w:type="table" w:default="1" w:styleId="TableNormal">
     <w:name w:val="Normal Table"/>
@@ -7514,7 +7564,7 @@
     <w:uiPriority w:val="99"/>
     <w:semiHidden/>
     <w:unhideWhenUsed/>
-    <w:rsid w:val="005F061F"/>
+    <w:rsid w:val="00A7191D"/>
   </w:style>
   <w:style w:type="character" w:customStyle="1" w:styleId="Xref">
     <w:name w:val="Xref"/>

</xml_diff>